<commit_message>
Add new functions in Documentation
</commit_message>
<xml_diff>
--- a/Documents/Documentation.docx
+++ b/Documents/Documentation.docx
@@ -1350,7 +1350,9 @@
           <w:bottom w:val="single" w:sz="4" w:space="1" w:color="auto"/>
         </w:pBdr>
         <w:rPr>
-          <w:rFonts w:ascii="Britannic Bold" w:hAnsi="Britannic Bold" w:cstheme="minorHAnsi"/>
+          <w:rFonts w:ascii="Times New Roman" w:hAnsi="Times New Roman" w:cs="Times New Roman"/>
+          <w:b/>
+          <w:bCs/>
           <w:color w:val="000000" w:themeColor="text1"/>
           <w:sz w:val="40"/>
           <w:szCs w:val="40"/>
@@ -1359,7 +1361,9 @@
       <w:bookmarkStart w:id="0" w:name="_Toc95689864"/>
       <w:r>
         <w:rPr>
-          <w:rFonts w:ascii="Britannic Bold" w:hAnsi="Britannic Bold" w:cstheme="minorHAnsi"/>
+          <w:rFonts w:ascii="Times New Roman" w:hAnsi="Times New Roman" w:cs="Times New Roman"/>
+          <w:b/>
+          <w:bCs/>
           <w:color w:val="000000" w:themeColor="text1"/>
           <w:sz w:val="40"/>
           <w:szCs w:val="40"/>
@@ -1433,27 +1437,7 @@
             <w:sz w:val="28"/>
             <w:szCs w:val="28"/>
           </w:rPr>
-          <w:t>MMMechkov1</w:t>
-        </w:r>
-        <w:r>
-          <w:rPr>
-            <w:rStyle w:val="Hyperlink"/>
-            <w:rFonts w:ascii="Book Antiqua" w:hAnsi="Book Antiqua"/>
-            <w:color w:val="BF8F00" w:themeColor="accent4" w:themeShade="BF"/>
-            <w:sz w:val="28"/>
-            <w:szCs w:val="28"/>
-          </w:rPr>
-          <w:t>9</w:t>
-        </w:r>
-        <w:r>
-          <w:rPr>
-            <w:rStyle w:val="Hyperlink"/>
-            <w:rFonts w:ascii="Book Antiqua" w:hAnsi="Book Antiqua"/>
-            <w:color w:val="BF8F00" w:themeColor="accent4" w:themeShade="BF"/>
-            <w:sz w:val="28"/>
-            <w:szCs w:val="28"/>
-          </w:rPr>
-          <w:t>@codingburgas.bg</w:t>
+          <w:t>MMMechkov19@codingburgas.bg</w:t>
         </w:r>
       </w:hyperlink>
     </w:p>
@@ -1498,37 +1482,7 @@
             <w:sz w:val="28"/>
             <w:szCs w:val="28"/>
           </w:rPr>
-          <w:t>PDDim</w:t>
-        </w:r>
-        <w:r>
-          <w:rPr>
-            <w:rStyle w:val="Hyperlink"/>
-            <w:rFonts w:ascii="Book Antiqua" w:hAnsi="Book Antiqua"/>
-            <w:color w:val="BF8F00" w:themeColor="accent4" w:themeShade="BF"/>
-            <w:sz w:val="28"/>
-            <w:szCs w:val="28"/>
-          </w:rPr>
-          <w:t>i</w:t>
-        </w:r>
-        <w:r>
-          <w:rPr>
-            <w:rStyle w:val="Hyperlink"/>
-            <w:rFonts w:ascii="Book Antiqua" w:hAnsi="Book Antiqua"/>
-            <w:color w:val="BF8F00" w:themeColor="accent4" w:themeShade="BF"/>
-            <w:sz w:val="28"/>
-            <w:szCs w:val="28"/>
-          </w:rPr>
-          <w:t>trova</w:t>
-        </w:r>
-        <w:r>
-          <w:rPr>
-            <w:rStyle w:val="Hyperlink"/>
-            <w:rFonts w:ascii="Book Antiqua" w:hAnsi="Book Antiqua"/>
-            <w:color w:val="BF8F00" w:themeColor="accent4" w:themeShade="BF"/>
-            <w:sz w:val="28"/>
-            <w:szCs w:val="28"/>
-          </w:rPr>
-          <w:t>@codingburgas.bg</w:t>
+          <w:t>PDDimitrova@codingburgas.bg</w:t>
         </w:r>
       </w:hyperlink>
     </w:p>
@@ -1573,27 +1527,7 @@
             <w:sz w:val="28"/>
             <w:szCs w:val="28"/>
           </w:rPr>
-          <w:t>MVMartino</w:t>
-        </w:r>
-        <w:r>
-          <w:rPr>
-            <w:rStyle w:val="Hyperlink"/>
-            <w:rFonts w:ascii="Book Antiqua" w:hAnsi="Book Antiqua"/>
-            <w:color w:val="BF8F00" w:themeColor="accent4" w:themeShade="BF"/>
-            <w:sz w:val="28"/>
-            <w:szCs w:val="28"/>
-          </w:rPr>
-          <w:t>v</w:t>
-        </w:r>
-        <w:r>
-          <w:rPr>
-            <w:rStyle w:val="Hyperlink"/>
-            <w:rFonts w:ascii="Book Antiqua" w:hAnsi="Book Antiqua"/>
-            <w:color w:val="BF8F00" w:themeColor="accent4" w:themeShade="BF"/>
-            <w:sz w:val="28"/>
-            <w:szCs w:val="28"/>
-          </w:rPr>
-          <w:t>19@coingburgas.bg</w:t>
+          <w:t>MVMartinov19@coingburgas.bg</w:t>
         </w:r>
       </w:hyperlink>
     </w:p>
@@ -1638,27 +1572,7 @@
             <w:sz w:val="28"/>
             <w:szCs w:val="28"/>
           </w:rPr>
-          <w:t>KPTsvetkov</w:t>
-        </w:r>
-        <w:r>
-          <w:rPr>
-            <w:rStyle w:val="Hyperlink"/>
-            <w:rFonts w:ascii="Book Antiqua" w:hAnsi="Book Antiqua"/>
-            <w:color w:val="BF8F00" w:themeColor="accent4" w:themeShade="BF"/>
-            <w:sz w:val="28"/>
-            <w:szCs w:val="28"/>
-          </w:rPr>
-          <w:t>@</w:t>
-        </w:r>
-        <w:r>
-          <w:rPr>
-            <w:rStyle w:val="Hyperlink"/>
-            <w:rFonts w:ascii="Book Antiqua" w:hAnsi="Book Antiqua"/>
-            <w:color w:val="BF8F00" w:themeColor="accent4" w:themeShade="BF"/>
-            <w:sz w:val="28"/>
-            <w:szCs w:val="28"/>
-          </w:rPr>
-          <w:t>codingburgas.bg</w:t>
+          <w:t>KPTsvetkov@codingburgas.bg</w:t>
         </w:r>
       </w:hyperlink>
     </w:p>
@@ -1674,7 +1588,9 @@
           <w:bottom w:val="single" w:sz="4" w:space="1" w:color="auto"/>
         </w:pBdr>
         <w:rPr>
-          <w:rFonts w:asciiTheme="minorHAnsi" w:hAnsiTheme="minorHAnsi" w:cstheme="minorHAnsi"/>
+          <w:rFonts w:ascii="Times New Roman" w:hAnsi="Times New Roman" w:cs="Times New Roman"/>
+          <w:b/>
+          <w:bCs/>
           <w:color w:val="auto"/>
           <w:sz w:val="40"/>
           <w:szCs w:val="40"/>
@@ -1683,7 +1599,9 @@
       <w:bookmarkStart w:id="1" w:name="_Toc95689865"/>
       <w:r>
         <w:rPr>
-          <w:rFonts w:ascii="Britannic Bold" w:hAnsi="Britannic Bold" w:cstheme="minorHAnsi"/>
+          <w:rFonts w:ascii="Times New Roman" w:hAnsi="Times New Roman" w:cs="Times New Roman"/>
+          <w:b/>
+          <w:bCs/>
           <w:color w:val="auto"/>
           <w:sz w:val="40"/>
           <w:szCs w:val="40"/>
@@ -1701,7 +1619,9 @@
           <w:numId w:val="1"/>
         </w:numPr>
         <w:rPr>
-          <w:rFonts w:ascii="Britannic Bold" w:hAnsi="Britannic Bold"/>
+          <w:rFonts w:ascii="Times New Roman" w:hAnsi="Times New Roman" w:cs="Times New Roman"/>
+          <w:b/>
+          <w:bCs/>
           <w:color w:val="auto"/>
           <w:sz w:val="36"/>
           <w:szCs w:val="36"/>
@@ -1710,7 +1630,20 @@
       <w:bookmarkStart w:id="2" w:name="_Toc95689866"/>
       <w:r>
         <w:rPr>
-          <w:rFonts w:ascii="Britannic Bold" w:hAnsi="Britannic Bold"/>
+          <w:rFonts w:ascii="Times New Roman" w:hAnsi="Times New Roman" w:cs="Times New Roman"/>
+          <w:b/>
+          <w:bCs/>
+          <w:color w:val="auto"/>
+          <w:sz w:val="36"/>
+          <w:szCs w:val="36"/>
+        </w:rPr>
+        <w:t xml:space="preserve"> </w:t>
+      </w:r>
+      <w:r>
+        <w:rPr>
+          <w:rFonts w:ascii="Times New Roman" w:hAnsi="Times New Roman" w:cs="Times New Roman"/>
+          <w:b/>
+          <w:bCs/>
           <w:color w:val="auto"/>
           <w:sz w:val="36"/>
           <w:szCs w:val="36"/>
@@ -1767,7 +1700,9 @@
           <w:numId w:val="1"/>
         </w:numPr>
         <w:rPr>
-          <w:rFonts w:ascii="Britannic Bold" w:hAnsi="Britannic Bold"/>
+          <w:rFonts w:ascii="Times New Roman" w:hAnsi="Times New Roman" w:cs="Times New Roman"/>
+          <w:b/>
+          <w:bCs/>
           <w:color w:val="auto"/>
           <w:sz w:val="36"/>
           <w:szCs w:val="36"/>
@@ -1776,7 +1711,20 @@
       <w:bookmarkStart w:id="3" w:name="_Toc95689867"/>
       <w:r>
         <w:rPr>
-          <w:rFonts w:ascii="Britannic Bold" w:hAnsi="Britannic Bold"/>
+          <w:rFonts w:ascii="Times New Roman" w:hAnsi="Times New Roman" w:cs="Times New Roman"/>
+          <w:b/>
+          <w:bCs/>
+          <w:color w:val="auto"/>
+          <w:sz w:val="36"/>
+          <w:szCs w:val="36"/>
+        </w:rPr>
+        <w:t xml:space="preserve"> </w:t>
+      </w:r>
+      <w:r>
+        <w:rPr>
+          <w:rFonts w:ascii="Times New Roman" w:hAnsi="Times New Roman" w:cs="Times New Roman"/>
+          <w:b/>
+          <w:bCs/>
           <w:color w:val="auto"/>
           <w:sz w:val="36"/>
           <w:szCs w:val="36"/>
@@ -1928,7 +1876,9 @@
         <w:spacing w:before="960"/>
         <w:ind w:left="1195" w:hanging="475"/>
         <w:rPr>
-          <w:rFonts w:ascii="Britannic Bold" w:hAnsi="Britannic Bold"/>
+          <w:rFonts w:ascii="Times New Roman" w:hAnsi="Times New Roman" w:cs="Times New Roman"/>
+          <w:b/>
+          <w:bCs/>
           <w:color w:val="auto"/>
           <w:sz w:val="36"/>
           <w:szCs w:val="36"/>
@@ -1937,7 +1887,9 @@
       <w:bookmarkStart w:id="4" w:name="_Toc95689868"/>
       <w:r>
         <w:rPr>
-          <w:rFonts w:ascii="Britannic Bold" w:hAnsi="Britannic Bold"/>
+          <w:rFonts w:ascii="Times New Roman" w:hAnsi="Times New Roman" w:cs="Times New Roman"/>
+          <w:b/>
+          <w:bCs/>
           <w:color w:val="auto"/>
           <w:sz w:val="36"/>
           <w:szCs w:val="36"/>
@@ -3041,15 +2993,7 @@
                 <w:sz w:val="26"/>
                 <w:szCs w:val="26"/>
               </w:rPr>
-              <w:t>Krita</w:t>
-            </w:r>
-            <w:r>
-              <w:rPr>
-                <w:rFonts w:ascii="Book Antiqua" w:hAnsi="Book Antiqua"/>
-                <w:sz w:val="26"/>
-                <w:szCs w:val="26"/>
-              </w:rPr>
-              <w:t xml:space="preserve"> </w:t>
+              <w:t xml:space="preserve">Krita </w:t>
             </w:r>
           </w:p>
         </w:tc>
@@ -3089,7 +3033,9 @@
         <w:spacing w:before="960"/>
         <w:ind w:left="1195" w:hanging="475"/>
         <w:rPr>
-          <w:rFonts w:ascii="Britannic Bold" w:hAnsi="Britannic Bold"/>
+          <w:rFonts w:ascii="Times New Roman" w:hAnsi="Times New Roman" w:cs="Times New Roman"/>
+          <w:b/>
+          <w:bCs/>
           <w:color w:val="auto"/>
           <w:sz w:val="36"/>
           <w:szCs w:val="36"/>
@@ -3098,7 +3044,9 @@
       <w:bookmarkStart w:id="5" w:name="_Toc95689869"/>
       <w:r>
         <w:rPr>
-          <w:rFonts w:ascii="Britannic Bold" w:hAnsi="Britannic Bold"/>
+          <w:rFonts w:ascii="Times New Roman" w:hAnsi="Times New Roman" w:cs="Times New Roman"/>
+          <w:b/>
+          <w:bCs/>
           <w:color w:val="auto"/>
           <w:sz w:val="36"/>
           <w:szCs w:val="36"/>
@@ -3398,7 +3346,9 @@
           <w:bottom w:val="single" w:sz="4" w:space="1" w:color="auto"/>
         </w:pBdr>
         <w:rPr>
-          <w:rFonts w:ascii="Britannic Bold" w:hAnsi="Britannic Bold"/>
+          <w:rFonts w:ascii="Times New Roman" w:hAnsi="Times New Roman" w:cs="Times New Roman"/>
+          <w:b/>
+          <w:bCs/>
           <w:color w:val="auto"/>
           <w:sz w:val="40"/>
           <w:szCs w:val="40"/>
@@ -3407,7 +3357,9 @@
       <w:bookmarkStart w:id="6" w:name="_Toc95689870"/>
       <w:r>
         <w:rPr>
-          <w:rFonts w:ascii="Britannic Bold" w:hAnsi="Britannic Bold"/>
+          <w:rFonts w:ascii="Times New Roman" w:hAnsi="Times New Roman" w:cs="Times New Roman"/>
+          <w:b/>
+          <w:bCs/>
           <w:color w:val="auto"/>
           <w:sz w:val="40"/>
           <w:szCs w:val="40"/>
@@ -3437,7 +3389,9 @@
           <w:bottom w:val="single" w:sz="4" w:space="1" w:color="auto"/>
         </w:pBdr>
         <w:rPr>
-          <w:rFonts w:ascii="Britannic Bold" w:hAnsi="Britannic Bold"/>
+          <w:rFonts w:ascii="Times New Roman" w:hAnsi="Times New Roman" w:cs="Times New Roman"/>
+          <w:b/>
+          <w:bCs/>
           <w:color w:val="auto"/>
           <w:sz w:val="40"/>
           <w:szCs w:val="40"/>
@@ -3446,7 +3400,9 @@
       <w:bookmarkStart w:id="7" w:name="_Toc95689871"/>
       <w:r>
         <w:rPr>
-          <w:rFonts w:ascii="Britannic Bold" w:hAnsi="Britannic Bold"/>
+          <w:rFonts w:ascii="Times New Roman" w:hAnsi="Times New Roman" w:cs="Times New Roman"/>
+          <w:b/>
+          <w:bCs/>
           <w:color w:val="auto"/>
           <w:sz w:val="40"/>
           <w:szCs w:val="40"/>
@@ -3463,8 +3419,8 @@
         <w:tblLook w:val="04A0" w:firstRow="1" w:lastRow="0" w:firstColumn="1" w:lastColumn="0" w:noHBand="0" w:noVBand="1"/>
       </w:tblPr>
       <w:tblGrid>
-        <w:gridCol w:w="1228"/>
-        <w:gridCol w:w="2944"/>
+        <w:gridCol w:w="792"/>
+        <w:gridCol w:w="3380"/>
         <w:gridCol w:w="1616"/>
         <w:gridCol w:w="1834"/>
         <w:gridCol w:w="1407"/>
@@ -3476,19 +3432,19 @@
         <w:tc>
           <w:tcPr>
             <w:cnfStyle w:val="001000000000" w:firstRow="0" w:lastRow="0" w:firstColumn="1" w:lastColumn="0" w:oddVBand="0" w:evenVBand="0" w:oddHBand="0" w:evenHBand="0" w:firstRowFirstColumn="0" w:firstRowLastColumn="0" w:lastRowFirstColumn="0" w:lastRowLastColumn="0"/>
-            <w:tcW w:w="1228" w:type="dxa"/>
-          </w:tcPr>
-          <w:p>
-            <w:pPr>
-              <w:rPr>
-                <w:rFonts w:ascii="Book Antiqua" w:hAnsi="Book Antiqua"/>
-              </w:rPr>
-            </w:pPr>
-          </w:p>
-        </w:tc>
-        <w:tc>
-          <w:tcPr>
-            <w:tcW w:w="2944" w:type="dxa"/>
+            <w:tcW w:w="1054" w:type="dxa"/>
+          </w:tcPr>
+          <w:p>
+            <w:pPr>
+              <w:rPr>
+                <w:rFonts w:ascii="Book Antiqua" w:hAnsi="Book Antiqua"/>
+              </w:rPr>
+            </w:pPr>
+          </w:p>
+        </w:tc>
+        <w:tc>
+          <w:tcPr>
+            <w:tcW w:w="3118" w:type="dxa"/>
           </w:tcPr>
           <w:p>
             <w:pPr>
@@ -3546,7 +3502,7 @@
         <w:tc>
           <w:tcPr>
             <w:cnfStyle w:val="001000000000" w:firstRow="0" w:lastRow="0" w:firstColumn="1" w:lastColumn="0" w:oddVBand="0" w:evenVBand="0" w:oddHBand="0" w:evenHBand="0" w:firstRowFirstColumn="0" w:firstRowLastColumn="0" w:lastRowFirstColumn="0" w:lastRowLastColumn="0"/>
-            <w:tcW w:w="1228" w:type="dxa"/>
+            <w:tcW w:w="1054" w:type="dxa"/>
           </w:tcPr>
           <w:p>
             <w:pPr>
@@ -3568,7 +3524,7 @@
         </w:tc>
         <w:tc>
           <w:tcPr>
-            <w:tcW w:w="2944" w:type="dxa"/>
+            <w:tcW w:w="3118" w:type="dxa"/>
           </w:tcPr>
           <w:p>
             <w:pPr>
@@ -3683,7 +3639,7 @@
         <w:tc>
           <w:tcPr>
             <w:cnfStyle w:val="001000000000" w:firstRow="0" w:lastRow="0" w:firstColumn="1" w:lastColumn="0" w:oddVBand="0" w:evenVBand="0" w:oddHBand="0" w:evenHBand="0" w:firstRowFirstColumn="0" w:firstRowLastColumn="0" w:lastRowFirstColumn="0" w:lastRowLastColumn="0"/>
-            <w:tcW w:w="1228" w:type="dxa"/>
+            <w:tcW w:w="1054" w:type="dxa"/>
             <w:vMerge w:val="restart"/>
             <w:textDirection w:val="btLr"/>
           </w:tcPr>
@@ -3707,7 +3663,7 @@
         </w:tc>
         <w:tc>
           <w:tcPr>
-            <w:tcW w:w="2944" w:type="dxa"/>
+            <w:tcW w:w="3118" w:type="dxa"/>
           </w:tcPr>
           <w:p>
             <w:pPr>
@@ -3812,7 +3768,7 @@
         <w:tc>
           <w:tcPr>
             <w:cnfStyle w:val="001000000000" w:firstRow="0" w:lastRow="0" w:firstColumn="1" w:lastColumn="0" w:oddVBand="0" w:evenVBand="0" w:oddHBand="0" w:evenHBand="0" w:firstRowFirstColumn="0" w:firstRowLastColumn="0" w:lastRowFirstColumn="0" w:lastRowLastColumn="0"/>
-            <w:tcW w:w="1228" w:type="dxa"/>
+            <w:tcW w:w="1054" w:type="dxa"/>
             <w:vMerge/>
           </w:tcPr>
           <w:p>
@@ -3825,7 +3781,7 @@
         </w:tc>
         <w:tc>
           <w:tcPr>
-            <w:tcW w:w="2944" w:type="dxa"/>
+            <w:tcW w:w="3118" w:type="dxa"/>
           </w:tcPr>
           <w:p>
             <w:pPr>
@@ -3927,7 +3883,7 @@
         <w:tc>
           <w:tcPr>
             <w:cnfStyle w:val="001000000000" w:firstRow="0" w:lastRow="0" w:firstColumn="1" w:lastColumn="0" w:oddVBand="0" w:evenVBand="0" w:oddHBand="0" w:evenHBand="0" w:firstRowFirstColumn="0" w:firstRowLastColumn="0" w:lastRowFirstColumn="0" w:lastRowLastColumn="0"/>
-            <w:tcW w:w="1228" w:type="dxa"/>
+            <w:tcW w:w="1054" w:type="dxa"/>
             <w:vMerge/>
           </w:tcPr>
           <w:p>
@@ -3940,7 +3896,7 @@
         </w:tc>
         <w:tc>
           <w:tcPr>
-            <w:tcW w:w="2944" w:type="dxa"/>
+            <w:tcW w:w="3118" w:type="dxa"/>
           </w:tcPr>
           <w:p>
             <w:pPr>
@@ -4045,7 +4001,7 @@
         <w:tc>
           <w:tcPr>
             <w:cnfStyle w:val="001000000000" w:firstRow="0" w:lastRow="0" w:firstColumn="1" w:lastColumn="0" w:oddVBand="0" w:evenVBand="0" w:oddHBand="0" w:evenHBand="0" w:firstRowFirstColumn="0" w:firstRowLastColumn="0" w:lastRowFirstColumn="0" w:lastRowLastColumn="0"/>
-            <w:tcW w:w="1228" w:type="dxa"/>
+            <w:tcW w:w="1054" w:type="dxa"/>
             <w:vMerge/>
           </w:tcPr>
           <w:p>
@@ -4058,7 +4014,7 @@
         </w:tc>
         <w:tc>
           <w:tcPr>
-            <w:tcW w:w="2944" w:type="dxa"/>
+            <w:tcW w:w="3118" w:type="dxa"/>
           </w:tcPr>
           <w:p>
             <w:pPr>
@@ -4160,7 +4116,7 @@
         <w:tc>
           <w:tcPr>
             <w:cnfStyle w:val="001000000000" w:firstRow="0" w:lastRow="0" w:firstColumn="1" w:lastColumn="0" w:oddVBand="0" w:evenVBand="0" w:oddHBand="0" w:evenHBand="0" w:firstRowFirstColumn="0" w:firstRowLastColumn="0" w:lastRowFirstColumn="0" w:lastRowLastColumn="0"/>
-            <w:tcW w:w="1228" w:type="dxa"/>
+            <w:tcW w:w="1054" w:type="dxa"/>
             <w:vMerge w:val="restart"/>
             <w:textDirection w:val="btLr"/>
           </w:tcPr>
@@ -4186,7 +4142,7 @@
         </w:tc>
         <w:tc>
           <w:tcPr>
-            <w:tcW w:w="2944" w:type="dxa"/>
+            <w:tcW w:w="3118" w:type="dxa"/>
           </w:tcPr>
           <w:p>
             <w:pPr>
@@ -4305,7 +4261,7 @@
         <w:tc>
           <w:tcPr>
             <w:cnfStyle w:val="001000000000" w:firstRow="0" w:lastRow="0" w:firstColumn="1" w:lastColumn="0" w:oddVBand="0" w:evenVBand="0" w:oddHBand="0" w:evenHBand="0" w:firstRowFirstColumn="0" w:firstRowLastColumn="0" w:lastRowFirstColumn="0" w:lastRowLastColumn="0"/>
-            <w:tcW w:w="1228" w:type="dxa"/>
+            <w:tcW w:w="1054" w:type="dxa"/>
             <w:vMerge/>
           </w:tcPr>
           <w:p>
@@ -4318,7 +4274,7 @@
         </w:tc>
         <w:tc>
           <w:tcPr>
-            <w:tcW w:w="2944" w:type="dxa"/>
+            <w:tcW w:w="3118" w:type="dxa"/>
           </w:tcPr>
           <w:p>
             <w:pPr>
@@ -4434,7 +4390,7 @@
         <w:tc>
           <w:tcPr>
             <w:cnfStyle w:val="001000000000" w:firstRow="0" w:lastRow="0" w:firstColumn="1" w:lastColumn="0" w:oddVBand="0" w:evenVBand="0" w:oddHBand="0" w:evenHBand="0" w:firstRowFirstColumn="0" w:firstRowLastColumn="0" w:lastRowFirstColumn="0" w:lastRowLastColumn="0"/>
-            <w:tcW w:w="1228" w:type="dxa"/>
+            <w:tcW w:w="1054" w:type="dxa"/>
             <w:vMerge/>
           </w:tcPr>
           <w:p>
@@ -4447,7 +4403,7 @@
         </w:tc>
         <w:tc>
           <w:tcPr>
-            <w:tcW w:w="2944" w:type="dxa"/>
+            <w:tcW w:w="3118" w:type="dxa"/>
           </w:tcPr>
           <w:p>
             <w:pPr>
@@ -4560,7 +4516,7 @@
         <w:tc>
           <w:tcPr>
             <w:cnfStyle w:val="001000000000" w:firstRow="0" w:lastRow="0" w:firstColumn="1" w:lastColumn="0" w:oddVBand="0" w:evenVBand="0" w:oddHBand="0" w:evenHBand="0" w:firstRowFirstColumn="0" w:firstRowLastColumn="0" w:lastRowFirstColumn="0" w:lastRowLastColumn="0"/>
-            <w:tcW w:w="1228" w:type="dxa"/>
+            <w:tcW w:w="1054" w:type="dxa"/>
             <w:vMerge/>
           </w:tcPr>
           <w:p>
@@ -4573,7 +4529,7 @@
         </w:tc>
         <w:tc>
           <w:tcPr>
-            <w:tcW w:w="2944" w:type="dxa"/>
+            <w:tcW w:w="3118" w:type="dxa"/>
           </w:tcPr>
           <w:p>
             <w:pPr>
@@ -4683,7 +4639,7 @@
         <w:tc>
           <w:tcPr>
             <w:cnfStyle w:val="001000000000" w:firstRow="0" w:lastRow="0" w:firstColumn="1" w:lastColumn="0" w:oddVBand="0" w:evenVBand="0" w:oddHBand="0" w:evenHBand="0" w:firstRowFirstColumn="0" w:firstRowLastColumn="0" w:lastRowFirstColumn="0" w:lastRowLastColumn="0"/>
-            <w:tcW w:w="1228" w:type="dxa"/>
+            <w:tcW w:w="1054" w:type="dxa"/>
             <w:vMerge/>
           </w:tcPr>
           <w:p>
@@ -4696,7 +4652,7 @@
         </w:tc>
         <w:tc>
           <w:tcPr>
-            <w:tcW w:w="2944" w:type="dxa"/>
+            <w:tcW w:w="3118" w:type="dxa"/>
           </w:tcPr>
           <w:p>
             <w:pPr>
@@ -4815,7 +4771,7 @@
         <w:tc>
           <w:tcPr>
             <w:cnfStyle w:val="001000000000" w:firstRow="0" w:lastRow="0" w:firstColumn="1" w:lastColumn="0" w:oddVBand="0" w:evenVBand="0" w:oddHBand="0" w:evenHBand="0" w:firstRowFirstColumn="0" w:firstRowLastColumn="0" w:lastRowFirstColumn="0" w:lastRowLastColumn="0"/>
-            <w:tcW w:w="1228" w:type="dxa"/>
+            <w:tcW w:w="1054" w:type="dxa"/>
             <w:vMerge/>
           </w:tcPr>
           <w:p>
@@ -4828,7 +4784,7 @@
         </w:tc>
         <w:tc>
           <w:tcPr>
-            <w:tcW w:w="2944" w:type="dxa"/>
+            <w:tcW w:w="3118" w:type="dxa"/>
           </w:tcPr>
           <w:p>
             <w:pPr>
@@ -4938,7 +4894,7 @@
         <w:tc>
           <w:tcPr>
             <w:cnfStyle w:val="001000000000" w:firstRow="0" w:lastRow="0" w:firstColumn="1" w:lastColumn="0" w:oddVBand="0" w:evenVBand="0" w:oddHBand="0" w:evenHBand="0" w:firstRowFirstColumn="0" w:firstRowLastColumn="0" w:lastRowFirstColumn="0" w:lastRowLastColumn="0"/>
-            <w:tcW w:w="1228" w:type="dxa"/>
+            <w:tcW w:w="1054" w:type="dxa"/>
             <w:vMerge w:val="restart"/>
             <w:textDirection w:val="btLr"/>
           </w:tcPr>
@@ -4963,7 +4919,7 @@
         </w:tc>
         <w:tc>
           <w:tcPr>
-            <w:tcW w:w="2944" w:type="dxa"/>
+            <w:tcW w:w="3118" w:type="dxa"/>
           </w:tcPr>
           <w:p>
             <w:pPr>
@@ -5076,7 +5032,7 @@
         <w:tc>
           <w:tcPr>
             <w:cnfStyle w:val="001000000000" w:firstRow="0" w:lastRow="0" w:firstColumn="1" w:lastColumn="0" w:oddVBand="0" w:evenVBand="0" w:oddHBand="0" w:evenHBand="0" w:firstRowFirstColumn="0" w:firstRowLastColumn="0" w:lastRowFirstColumn="0" w:lastRowLastColumn="0"/>
-            <w:tcW w:w="1228" w:type="dxa"/>
+            <w:tcW w:w="1054" w:type="dxa"/>
             <w:vMerge/>
           </w:tcPr>
           <w:p>
@@ -5089,7 +5045,7 @@
         </w:tc>
         <w:tc>
           <w:tcPr>
-            <w:tcW w:w="2944" w:type="dxa"/>
+            <w:tcW w:w="3118" w:type="dxa"/>
           </w:tcPr>
           <w:p>
             <w:pPr>
@@ -5199,7 +5155,7 @@
         <w:tc>
           <w:tcPr>
             <w:cnfStyle w:val="001000000000" w:firstRow="0" w:lastRow="0" w:firstColumn="1" w:lastColumn="0" w:oddVBand="0" w:evenVBand="0" w:oddHBand="0" w:evenHBand="0" w:firstRowFirstColumn="0" w:firstRowLastColumn="0" w:lastRowFirstColumn="0" w:lastRowLastColumn="0"/>
-            <w:tcW w:w="1228" w:type="dxa"/>
+            <w:tcW w:w="1054" w:type="dxa"/>
             <w:vMerge/>
           </w:tcPr>
           <w:p>
@@ -5212,7 +5168,7 @@
         </w:tc>
         <w:tc>
           <w:tcPr>
-            <w:tcW w:w="2944" w:type="dxa"/>
+            <w:tcW w:w="3118" w:type="dxa"/>
           </w:tcPr>
           <w:p>
             <w:pPr>
@@ -5324,7 +5280,7 @@
         <w:tc>
           <w:tcPr>
             <w:cnfStyle w:val="001000000000" w:firstRow="0" w:lastRow="0" w:firstColumn="1" w:lastColumn="0" w:oddVBand="0" w:evenVBand="0" w:oddHBand="0" w:evenHBand="0" w:firstRowFirstColumn="0" w:firstRowLastColumn="0" w:lastRowFirstColumn="0" w:lastRowLastColumn="0"/>
-            <w:tcW w:w="1228" w:type="dxa"/>
+            <w:tcW w:w="1054" w:type="dxa"/>
             <w:vMerge/>
           </w:tcPr>
           <w:p>
@@ -5337,7 +5293,7 @@
         </w:tc>
         <w:tc>
           <w:tcPr>
-            <w:tcW w:w="2944" w:type="dxa"/>
+            <w:tcW w:w="3118" w:type="dxa"/>
           </w:tcPr>
           <w:p>
             <w:pPr>
@@ -5431,6 +5387,271 @@
                 <w:rFonts w:ascii="Book Antiqua" w:hAnsi="Book Antiqua"/>
               </w:rPr>
               <w:t>Function for initializing accounts</w:t>
+            </w:r>
+          </w:p>
+        </w:tc>
+      </w:tr>
+      <w:tr>
+        <w:tc>
+          <w:tcPr>
+            <w:cnfStyle w:val="001000000000" w:firstRow="0" w:lastRow="0" w:firstColumn="1" w:lastColumn="0" w:oddVBand="0" w:evenVBand="0" w:oddHBand="0" w:evenHBand="0" w:firstRowFirstColumn="0" w:firstRowLastColumn="0" w:lastRowFirstColumn="0" w:lastRowLastColumn="0"/>
+            <w:tcW w:w="1054" w:type="dxa"/>
+            <w:vMerge w:val="restart"/>
+            <w:textDirection w:val="btLr"/>
+          </w:tcPr>
+          <w:p>
+            <w:pPr>
+              <w:ind w:left="113" w:right="113"/>
+              <w:jc w:val="center"/>
+              <w:rPr>
+                <w:rFonts w:ascii="Book Antiqua" w:hAnsi="Book Antiqua"/>
+                <w:sz w:val="28"/>
+                <w:szCs w:val="28"/>
+              </w:rPr>
+            </w:pPr>
+            <w:r>
+              <w:rPr>
+                <w:rFonts w:ascii="Book Antiqua" w:hAnsi="Book Antiqua"/>
+                <w:sz w:val="28"/>
+                <w:szCs w:val="28"/>
+              </w:rPr>
+              <w:t>Admin.cpp</w:t>
+            </w:r>
+          </w:p>
+        </w:tc>
+        <w:tc>
+          <w:tcPr>
+            <w:tcW w:w="3118" w:type="dxa"/>
+          </w:tcPr>
+          <w:p>
+            <w:pPr>
+              <w:spacing w:before="380"/>
+              <w:jc w:val="center"/>
+              <w:cnfStyle w:val="000000000000" w:firstRow="0" w:lastRow="0" w:firstColumn="0" w:lastColumn="0" w:oddVBand="0" w:evenVBand="0" w:oddHBand="0" w:evenHBand="0" w:firstRowFirstColumn="0" w:firstRowLastColumn="0" w:lastRowFirstColumn="0" w:lastRowLastColumn="0"/>
+              <w:rPr>
+                <w:rFonts w:ascii="Book Antiqua" w:hAnsi="Book Antiqua"/>
+              </w:rPr>
+            </w:pPr>
+            <w:proofErr w:type="spellStart"/>
+            <w:proofErr w:type="gramStart"/>
+            <w:r>
+              <w:rPr>
+                <w:rFonts w:ascii="Book Antiqua" w:hAnsi="Book Antiqua" w:cs="Consolas"/>
+                <w:color w:val="000000"/>
+              </w:rPr>
+              <w:t>removeFirstKingdomEvents</w:t>
+            </w:r>
+            <w:proofErr w:type="spellEnd"/>
+            <w:r>
+              <w:rPr>
+                <w:rFonts w:ascii="Book Antiqua" w:hAnsi="Book Antiqua" w:cs="Consolas"/>
+                <w:color w:val="000000"/>
+              </w:rPr>
+              <w:t>(</w:t>
+            </w:r>
+            <w:proofErr w:type="gramEnd"/>
+            <w:r>
+              <w:rPr>
+                <w:rFonts w:ascii="Book Antiqua" w:hAnsi="Book Antiqua" w:cs="Consolas"/>
+                <w:color w:val="000000"/>
+              </w:rPr>
+              <w:t>)</w:t>
+            </w:r>
+          </w:p>
+        </w:tc>
+        <w:tc>
+          <w:tcPr>
+            <w:tcW w:w="1616" w:type="dxa"/>
+          </w:tcPr>
+          <w:p>
+            <w:pPr>
+              <w:spacing w:before="380"/>
+              <w:jc w:val="center"/>
+              <w:cnfStyle w:val="000000000000" w:firstRow="0" w:lastRow="0" w:firstColumn="0" w:lastColumn="0" w:oddVBand="0" w:evenVBand="0" w:oddHBand="0" w:evenHBand="0" w:firstRowFirstColumn="0" w:firstRowLastColumn="0" w:lastRowFirstColumn="0" w:lastRowLastColumn="0"/>
+              <w:rPr>
+                <w:rFonts w:ascii="Book Antiqua" w:hAnsi="Book Antiqua"/>
+              </w:rPr>
+            </w:pPr>
+            <w:r>
+              <w:rPr>
+                <w:rFonts w:ascii="Book Antiqua" w:hAnsi="Book Antiqua"/>
+              </w:rPr>
+              <w:t>void</w:t>
+            </w:r>
+          </w:p>
+        </w:tc>
+        <w:tc>
+          <w:tcPr>
+            <w:tcW w:w="1834" w:type="dxa"/>
+          </w:tcPr>
+          <w:p>
+            <w:pPr>
+              <w:spacing w:before="380"/>
+              <w:jc w:val="center"/>
+              <w:cnfStyle w:val="000000000000" w:firstRow="0" w:lastRow="0" w:firstColumn="0" w:lastColumn="0" w:oddVBand="0" w:evenVBand="0" w:oddHBand="0" w:evenHBand="0" w:firstRowFirstColumn="0" w:firstRowLastColumn="0" w:lastRowFirstColumn="0" w:lastRowLastColumn="0"/>
+              <w:rPr>
+                <w:rFonts w:ascii="Book Antiqua" w:hAnsi="Book Antiqua"/>
+              </w:rPr>
+            </w:pPr>
+            <w:r>
+              <w:rPr>
+                <w:rFonts w:ascii="Book Antiqua" w:hAnsi="Book Antiqua"/>
+              </w:rPr>
+              <w:t>-</w:t>
+            </w:r>
+          </w:p>
+        </w:tc>
+        <w:tc>
+          <w:tcPr>
+            <w:tcW w:w="1407" w:type="dxa"/>
+          </w:tcPr>
+          <w:p>
+            <w:pPr>
+              <w:jc w:val="center"/>
+              <w:cnfStyle w:val="000000000000" w:firstRow="0" w:lastRow="0" w:firstColumn="0" w:lastColumn="0" w:oddVBand="0" w:evenVBand="0" w:oddHBand="0" w:evenHBand="0" w:firstRowFirstColumn="0" w:firstRowLastColumn="0" w:lastRowFirstColumn="0" w:lastRowLastColumn="0"/>
+              <w:rPr>
+                <w:rFonts w:ascii="Book Antiqua" w:hAnsi="Book Antiqua"/>
+              </w:rPr>
+            </w:pPr>
+            <w:r>
+              <w:rPr>
+                <w:rFonts w:ascii="Book Antiqua" w:hAnsi="Book Antiqua" w:cs="Consolas"/>
+              </w:rPr>
+              <w:t>Remove First Kingdom events</w:t>
+            </w:r>
+          </w:p>
+        </w:tc>
+      </w:tr>
+      <w:tr>
+        <w:trPr>
+          <w:cnfStyle w:val="000000100000" w:firstRow="0" w:lastRow="0" w:firstColumn="0" w:lastColumn="0" w:oddVBand="0" w:evenVBand="0" w:oddHBand="1" w:evenHBand="0" w:firstRowFirstColumn="0" w:firstRowLastColumn="0" w:lastRowFirstColumn="0" w:lastRowLastColumn="0"/>
+          <w:trHeight w:val="1003"/>
+        </w:trPr>
+        <w:tc>
+          <w:tcPr>
+            <w:cnfStyle w:val="001000000000" w:firstRow="0" w:lastRow="0" w:firstColumn="1" w:lastColumn="0" w:oddVBand="0" w:evenVBand="0" w:oddHBand="0" w:evenHBand="0" w:firstRowFirstColumn="0" w:firstRowLastColumn="0" w:lastRowFirstColumn="0" w:lastRowLastColumn="0"/>
+            <w:tcW w:w="1054" w:type="dxa"/>
+            <w:vMerge/>
+          </w:tcPr>
+          <w:p>
+            <w:pPr>
+              <w:rPr>
+                <w:rFonts w:ascii="Book Antiqua" w:hAnsi="Book Antiqua"/>
+              </w:rPr>
+            </w:pPr>
+          </w:p>
+        </w:tc>
+        <w:tc>
+          <w:tcPr>
+            <w:tcW w:w="3118" w:type="dxa"/>
+          </w:tcPr>
+          <w:p>
+            <w:pPr>
+              <w:spacing w:before="380"/>
+              <w:jc w:val="center"/>
+              <w:cnfStyle w:val="000000100000" w:firstRow="0" w:lastRow="0" w:firstColumn="0" w:lastColumn="0" w:oddVBand="0" w:evenVBand="0" w:oddHBand="1" w:evenHBand="0" w:firstRowFirstColumn="0" w:firstRowLastColumn="0" w:lastRowFirstColumn="0" w:lastRowLastColumn="0"/>
+              <w:rPr>
+                <w:rFonts w:ascii="Book Antiqua" w:hAnsi="Book Antiqua"/>
+              </w:rPr>
+            </w:pPr>
+            <w:proofErr w:type="spellStart"/>
+            <w:proofErr w:type="gramStart"/>
+            <w:r>
+              <w:rPr>
+                <w:rFonts w:ascii="Book Antiqua" w:hAnsi="Book Antiqua" w:cs="Consolas"/>
+                <w:color w:val="000000"/>
+              </w:rPr>
+              <w:t>removeSecondKingdomEvents</w:t>
+            </w:r>
+            <w:proofErr w:type="spellEnd"/>
+            <w:r>
+              <w:rPr>
+                <w:rFonts w:ascii="Book Antiqua" w:hAnsi="Book Antiqua" w:cs="Consolas"/>
+                <w:color w:val="000000"/>
+              </w:rPr>
+              <w:t>(</w:t>
+            </w:r>
+            <w:proofErr w:type="gramEnd"/>
+            <w:r>
+              <w:rPr>
+                <w:rFonts w:ascii="Book Antiqua" w:hAnsi="Book Antiqua" w:cs="Consolas"/>
+                <w:color w:val="000000"/>
+              </w:rPr>
+              <w:t>)</w:t>
+            </w:r>
+          </w:p>
+        </w:tc>
+        <w:tc>
+          <w:tcPr>
+            <w:tcW w:w="1616" w:type="dxa"/>
+          </w:tcPr>
+          <w:p>
+            <w:pPr>
+              <w:spacing w:before="380"/>
+              <w:jc w:val="center"/>
+              <w:cnfStyle w:val="000000100000" w:firstRow="0" w:lastRow="0" w:firstColumn="0" w:lastColumn="0" w:oddVBand="0" w:evenVBand="0" w:oddHBand="1" w:evenHBand="0" w:firstRowFirstColumn="0" w:firstRowLastColumn="0" w:lastRowFirstColumn="0" w:lastRowLastColumn="0"/>
+              <w:rPr>
+                <w:rFonts w:ascii="Book Antiqua" w:hAnsi="Book Antiqua"/>
+              </w:rPr>
+            </w:pPr>
+            <w:r>
+              <w:rPr>
+                <w:rFonts w:ascii="Book Antiqua" w:hAnsi="Book Antiqua"/>
+              </w:rPr>
+              <w:t>void</w:t>
+            </w:r>
+          </w:p>
+        </w:tc>
+        <w:tc>
+          <w:tcPr>
+            <w:tcW w:w="1834" w:type="dxa"/>
+          </w:tcPr>
+          <w:p>
+            <w:pPr>
+              <w:spacing w:before="380"/>
+              <w:jc w:val="center"/>
+              <w:cnfStyle w:val="000000100000" w:firstRow="0" w:lastRow="0" w:firstColumn="0" w:lastColumn="0" w:oddVBand="0" w:evenVBand="0" w:oddHBand="1" w:evenHBand="0" w:firstRowFirstColumn="0" w:firstRowLastColumn="0" w:lastRowFirstColumn="0" w:lastRowLastColumn="0"/>
+              <w:rPr>
+                <w:rFonts w:ascii="Book Antiqua" w:hAnsi="Book Antiqua"/>
+              </w:rPr>
+            </w:pPr>
+            <w:r>
+              <w:rPr>
+                <w:rFonts w:ascii="Book Antiqua" w:hAnsi="Book Antiqua"/>
+              </w:rPr>
+              <w:t>-</w:t>
+            </w:r>
+          </w:p>
+        </w:tc>
+        <w:tc>
+          <w:tcPr>
+            <w:tcW w:w="1407" w:type="dxa"/>
+          </w:tcPr>
+          <w:p>
+            <w:pPr>
+              <w:jc w:val="center"/>
+              <w:cnfStyle w:val="000000100000" w:firstRow="0" w:lastRow="0" w:firstColumn="0" w:lastColumn="0" w:oddVBand="0" w:evenVBand="0" w:oddHBand="1" w:evenHBand="0" w:firstRowFirstColumn="0" w:firstRowLastColumn="0" w:lastRowFirstColumn="0" w:lastRowLastColumn="0"/>
+              <w:rPr>
+                <w:rFonts w:ascii="Book Antiqua" w:hAnsi="Book Antiqua"/>
+              </w:rPr>
+            </w:pPr>
+            <w:r>
+              <w:rPr>
+                <w:rFonts w:ascii="Book Antiqua" w:hAnsi="Book Antiqua" w:cs="Consolas"/>
+              </w:rPr>
+              <w:t xml:space="preserve">Remove </w:t>
+            </w:r>
+            <w:r>
+              <w:rPr>
+                <w:rFonts w:ascii="Book Antiqua" w:hAnsi="Book Antiqua" w:cs="Consolas"/>
+              </w:rPr>
+              <w:t>Second</w:t>
+            </w:r>
+            <w:r>
+              <w:rPr>
+                <w:rFonts w:ascii="Book Antiqua" w:hAnsi="Book Antiqua" w:cs="Consolas"/>
+              </w:rPr>
+              <w:t xml:space="preserve"> Kingdom events</w:t>
             </w:r>
           </w:p>
         </w:tc>
@@ -5449,7 +5670,9 @@
           <w:bottom w:val="single" w:sz="4" w:space="1" w:color="auto"/>
         </w:pBdr>
         <w:rPr>
-          <w:rFonts w:ascii="Britannic Bold" w:hAnsi="Britannic Bold"/>
+          <w:rFonts w:ascii="Times New Roman" w:hAnsi="Times New Roman" w:cs="Times New Roman"/>
+          <w:b/>
+          <w:bCs/>
           <w:color w:val="auto"/>
           <w:sz w:val="40"/>
           <w:szCs w:val="40"/>
@@ -5458,7 +5681,9 @@
       <w:bookmarkStart w:id="8" w:name="_Toc95689872"/>
       <w:r>
         <w:rPr>
-          <w:rFonts w:ascii="Britannic Bold" w:hAnsi="Britannic Bold"/>
+          <w:rFonts w:ascii="Times New Roman" w:hAnsi="Times New Roman" w:cs="Times New Roman"/>
+          <w:b/>
+          <w:bCs/>
           <w:color w:val="auto"/>
           <w:sz w:val="40"/>
           <w:szCs w:val="40"/>
@@ -5501,7 +5726,7 @@
   <w:abstractNum w:abstractNumId="0" w15:restartNumberingAfterBreak="0">
     <w:nsid w:val="1F89127D"/>
     <w:multiLevelType w:val="multilevel"/>
-    <w:tmpl w:val="04AEE642"/>
+    <w:tmpl w:val="46F6B81C"/>
     <w:lvl w:ilvl="0">
       <w:start w:val="1"/>
       <w:numFmt w:val="decimal"/>
@@ -5511,7 +5736,7 @@
         <w:ind w:left="720" w:hanging="360"/>
       </w:pPr>
       <w:rPr>
-        <w:rFonts w:ascii="Britannic Bold" w:hAnsi="Britannic Bold" w:hint="default"/>
+        <w:rFonts w:ascii="Times New Roman" w:hAnsi="Times New Roman" w:cs="Times New Roman" w:hint="default"/>
       </w:rPr>
     </w:lvl>
     <w:lvl w:ilvl="1">
@@ -5524,7 +5749,7 @@
         <w:ind w:left="1200" w:hanging="480"/>
       </w:pPr>
       <w:rPr>
-        <w:rFonts w:ascii="Britannic Bold" w:hAnsi="Britannic Bold" w:hint="default"/>
+        <w:rFonts w:ascii="Times New Roman" w:hAnsi="Times New Roman" w:cs="Times New Roman" w:hint="default"/>
       </w:rPr>
     </w:lvl>
     <w:lvl w:ilvl="2">
@@ -6191,6 +6416,7 @@
   <w:style w:type="character" w:default="1" w:styleId="DefaultParagraphFont">
     <w:name w:val="Default Paragraph Font"/>
     <w:uiPriority w:val="1"/>
+    <w:semiHidden/>
     <w:unhideWhenUsed/>
   </w:style>
   <w:style w:type="table" w:default="1" w:styleId="TableNormal">

</xml_diff>

<commit_message>
Add block diagram and finish Documentation
</commit_message>
<xml_diff>
--- a/Documents/Documentation.docx
+++ b/Documents/Documentation.docx
@@ -316,14 +316,18 @@
           <w:pPr>
             <w:pStyle w:val="TOCHeading"/>
             <w:rPr>
-              <w:rFonts w:ascii="Britannic Bold" w:hAnsi="Britannic Bold" w:cstheme="minorHAnsi"/>
+              <w:rFonts w:ascii="Times New Roman" w:hAnsi="Times New Roman" w:cs="Times New Roman"/>
+              <w:b/>
+              <w:bCs/>
               <w:sz w:val="56"/>
               <w:szCs w:val="56"/>
             </w:rPr>
           </w:pPr>
           <w:r>
             <w:rPr>
-              <w:rFonts w:ascii="Britannic Bold" w:eastAsiaTheme="minorHAnsi" w:hAnsi="Britannic Bold" w:cstheme="minorBidi"/>
+              <w:rFonts w:ascii="Times New Roman" w:eastAsiaTheme="minorHAnsi" w:hAnsi="Times New Roman" w:cs="Times New Roman"/>
+              <w:b/>
+              <w:bCs/>
               <w:color w:val="auto"/>
               <w:sz w:val="44"/>
               <w:szCs w:val="44"/>
@@ -363,11 +367,13 @@
             </w:rPr>
             <w:fldChar w:fldCharType="separate"/>
           </w:r>
-          <w:hyperlink w:anchor="_Toc95689864" w:history="1">
+          <w:hyperlink w:anchor="_Toc95800536" w:history="1">
             <w:r>
               <w:rPr>
                 <w:rStyle w:val="Hyperlink"/>
-                <w:rFonts w:ascii="Britannic Bold" w:hAnsi="Britannic Bold" w:cstheme="minorHAnsi"/>
+                <w:rFonts w:ascii="Times New Roman" w:hAnsi="Times New Roman" w:cs="Times New Roman"/>
+                <w:b/>
+                <w:bCs/>
                 <w:noProof/>
                 <w:sz w:val="28"/>
                 <w:szCs w:val="28"/>
@@ -386,7 +392,9 @@
             <w:r>
               <w:rPr>
                 <w:rStyle w:val="Hyperlink"/>
-                <w:rFonts w:ascii="Britannic Bold" w:hAnsi="Britannic Bold" w:cstheme="minorHAnsi"/>
+                <w:rFonts w:ascii="Times New Roman" w:hAnsi="Times New Roman" w:cs="Times New Roman"/>
+                <w:b/>
+                <w:bCs/>
                 <w:noProof/>
                 <w:sz w:val="28"/>
                 <w:szCs w:val="28"/>
@@ -418,7 +426,7 @@
                 <w:sz w:val="28"/>
                 <w:szCs w:val="28"/>
               </w:rPr>
-              <w:instrText xml:space="preserve"> PAGEREF _Toc95689864 \h </w:instrText>
+              <w:instrText xml:space="preserve"> PAGEREF _Toc95800536 \h </w:instrText>
             </w:r>
             <w:r>
               <w:rPr>
@@ -471,11 +479,13 @@
               <w:szCs w:val="28"/>
             </w:rPr>
           </w:pPr>
-          <w:hyperlink w:anchor="_Toc95689865" w:history="1">
+          <w:hyperlink w:anchor="_Toc95800537" w:history="1">
             <w:r>
               <w:rPr>
                 <w:rStyle w:val="Hyperlink"/>
-                <w:rFonts w:ascii="Britannic Bold" w:hAnsi="Britannic Bold" w:cstheme="minorHAnsi"/>
+                <w:rFonts w:ascii="Times New Roman" w:hAnsi="Times New Roman" w:cs="Times New Roman"/>
+                <w:b/>
+                <w:bCs/>
                 <w:noProof/>
                 <w:sz w:val="28"/>
                 <w:szCs w:val="28"/>
@@ -494,7 +504,9 @@
             <w:r>
               <w:rPr>
                 <w:rStyle w:val="Hyperlink"/>
-                <w:rFonts w:ascii="Britannic Bold" w:hAnsi="Britannic Bold" w:cstheme="minorHAnsi"/>
+                <w:rFonts w:ascii="Times New Roman" w:hAnsi="Times New Roman" w:cs="Times New Roman"/>
+                <w:b/>
+                <w:bCs/>
                 <w:noProof/>
                 <w:sz w:val="28"/>
                 <w:szCs w:val="28"/>
@@ -526,7 +538,7 @@
                 <w:sz w:val="28"/>
                 <w:szCs w:val="28"/>
               </w:rPr>
-              <w:instrText xml:space="preserve"> PAGEREF _Toc95689865 \h </w:instrText>
+              <w:instrText xml:space="preserve"> PAGEREF _Toc95800537 \h </w:instrText>
             </w:r>
             <w:r>
               <w:rPr>
@@ -579,11 +591,13 @@
               <w:szCs w:val="28"/>
             </w:rPr>
           </w:pPr>
-          <w:hyperlink w:anchor="_Toc95689866" w:history="1">
+          <w:hyperlink w:anchor="_Toc95800538" w:history="1">
             <w:r>
               <w:rPr>
                 <w:rStyle w:val="Hyperlink"/>
-                <w:rFonts w:ascii="Britannic Bold" w:hAnsi="Britannic Bold"/>
+                <w:rFonts w:ascii="Times New Roman" w:hAnsi="Times New Roman" w:cs="Times New Roman"/>
+                <w:b/>
+                <w:bCs/>
                 <w:noProof/>
                 <w:sz w:val="28"/>
                 <w:szCs w:val="28"/>
@@ -602,7 +616,9 @@
             <w:r>
               <w:rPr>
                 <w:rStyle w:val="Hyperlink"/>
-                <w:rFonts w:ascii="Britannic Bold" w:hAnsi="Britannic Bold"/>
+                <w:rFonts w:ascii="Times New Roman" w:hAnsi="Times New Roman" w:cs="Times New Roman"/>
+                <w:b/>
+                <w:bCs/>
                 <w:noProof/>
                 <w:sz w:val="28"/>
                 <w:szCs w:val="28"/>
@@ -634,7 +650,7 @@
                 <w:sz w:val="28"/>
                 <w:szCs w:val="28"/>
               </w:rPr>
-              <w:instrText xml:space="preserve"> PAGEREF _Toc95689866 \h </w:instrText>
+              <w:instrText xml:space="preserve"> PAGEREF _Toc95800538 \h </w:instrText>
             </w:r>
             <w:r>
               <w:rPr>
@@ -687,11 +703,13 @@
               <w:szCs w:val="28"/>
             </w:rPr>
           </w:pPr>
-          <w:hyperlink w:anchor="_Toc95689867" w:history="1">
+          <w:hyperlink w:anchor="_Toc95800539" w:history="1">
             <w:r>
               <w:rPr>
                 <w:rStyle w:val="Hyperlink"/>
-                <w:rFonts w:ascii="Britannic Bold" w:hAnsi="Britannic Bold"/>
+                <w:rFonts w:ascii="Times New Roman" w:hAnsi="Times New Roman" w:cs="Times New Roman"/>
+                <w:b/>
+                <w:bCs/>
                 <w:noProof/>
                 <w:sz w:val="28"/>
                 <w:szCs w:val="28"/>
@@ -710,7 +728,9 @@
             <w:r>
               <w:rPr>
                 <w:rStyle w:val="Hyperlink"/>
-                <w:rFonts w:ascii="Britannic Bold" w:hAnsi="Britannic Bold"/>
+                <w:rFonts w:ascii="Times New Roman" w:hAnsi="Times New Roman" w:cs="Times New Roman"/>
+                <w:b/>
+                <w:bCs/>
                 <w:noProof/>
                 <w:sz w:val="28"/>
                 <w:szCs w:val="28"/>
@@ -742,7 +762,7 @@
                 <w:sz w:val="28"/>
                 <w:szCs w:val="28"/>
               </w:rPr>
-              <w:instrText xml:space="preserve"> PAGEREF _Toc95689867 \h </w:instrText>
+              <w:instrText xml:space="preserve"> PAGEREF _Toc95800539 \h </w:instrText>
             </w:r>
             <w:r>
               <w:rPr>
@@ -795,11 +815,13 @@
               <w:szCs w:val="28"/>
             </w:rPr>
           </w:pPr>
-          <w:hyperlink w:anchor="_Toc95689868" w:history="1">
+          <w:hyperlink w:anchor="_Toc95800540" w:history="1">
             <w:r>
               <w:rPr>
                 <w:rStyle w:val="Hyperlink"/>
-                <w:rFonts w:ascii="Britannic Bold" w:hAnsi="Britannic Bold"/>
+                <w:rFonts w:ascii="Times New Roman" w:hAnsi="Times New Roman" w:cs="Times New Roman"/>
+                <w:b/>
+                <w:bCs/>
                 <w:noProof/>
                 <w:sz w:val="28"/>
                 <w:szCs w:val="28"/>
@@ -818,7 +840,9 @@
             <w:r>
               <w:rPr>
                 <w:rStyle w:val="Hyperlink"/>
-                <w:rFonts w:ascii="Britannic Bold" w:hAnsi="Britannic Bold"/>
+                <w:rFonts w:ascii="Times New Roman" w:hAnsi="Times New Roman" w:cs="Times New Roman"/>
+                <w:b/>
+                <w:bCs/>
                 <w:noProof/>
                 <w:sz w:val="28"/>
                 <w:szCs w:val="28"/>
@@ -850,7 +874,7 @@
                 <w:sz w:val="28"/>
                 <w:szCs w:val="28"/>
               </w:rPr>
-              <w:instrText xml:space="preserve"> PAGEREF _Toc95689868 \h </w:instrText>
+              <w:instrText xml:space="preserve"> PAGEREF _Toc95800540 \h </w:instrText>
             </w:r>
             <w:r>
               <w:rPr>
@@ -903,11 +927,13 @@
               <w:szCs w:val="28"/>
             </w:rPr>
           </w:pPr>
-          <w:hyperlink w:anchor="_Toc95689869" w:history="1">
+          <w:hyperlink w:anchor="_Toc95800541" w:history="1">
             <w:r>
               <w:rPr>
                 <w:rStyle w:val="Hyperlink"/>
-                <w:rFonts w:ascii="Britannic Bold" w:hAnsi="Britannic Bold"/>
+                <w:rFonts w:ascii="Times New Roman" w:hAnsi="Times New Roman" w:cs="Times New Roman"/>
+                <w:b/>
+                <w:bCs/>
                 <w:noProof/>
                 <w:sz w:val="28"/>
                 <w:szCs w:val="28"/>
@@ -926,7 +952,9 @@
             <w:r>
               <w:rPr>
                 <w:rStyle w:val="Hyperlink"/>
-                <w:rFonts w:ascii="Britannic Bold" w:hAnsi="Britannic Bold"/>
+                <w:rFonts w:ascii="Times New Roman" w:hAnsi="Times New Roman" w:cs="Times New Roman"/>
+                <w:b/>
+                <w:bCs/>
                 <w:noProof/>
                 <w:sz w:val="28"/>
                 <w:szCs w:val="28"/>
@@ -958,7 +986,7 @@
                 <w:sz w:val="28"/>
                 <w:szCs w:val="28"/>
               </w:rPr>
-              <w:instrText xml:space="preserve"> PAGEREF _Toc95689869 \h </w:instrText>
+              <w:instrText xml:space="preserve"> PAGEREF _Toc95800541 \h </w:instrText>
             </w:r>
             <w:r>
               <w:rPr>
@@ -1011,11 +1039,13 @@
               <w:szCs w:val="28"/>
             </w:rPr>
           </w:pPr>
-          <w:hyperlink w:anchor="_Toc95689870" w:history="1">
+          <w:hyperlink w:anchor="_Toc95800542" w:history="1">
             <w:r>
               <w:rPr>
                 <w:rStyle w:val="Hyperlink"/>
-                <w:rFonts w:ascii="Britannic Bold" w:hAnsi="Britannic Bold"/>
+                <w:rFonts w:ascii="Times New Roman" w:hAnsi="Times New Roman" w:cs="Times New Roman"/>
+                <w:b/>
+                <w:bCs/>
                 <w:noProof/>
                 <w:sz w:val="28"/>
                 <w:szCs w:val="28"/>
@@ -1034,7 +1064,9 @@
             <w:r>
               <w:rPr>
                 <w:rStyle w:val="Hyperlink"/>
-                <w:rFonts w:ascii="Britannic Bold" w:hAnsi="Britannic Bold"/>
+                <w:rFonts w:ascii="Times New Roman" w:hAnsi="Times New Roman" w:cs="Times New Roman"/>
+                <w:b/>
+                <w:bCs/>
                 <w:noProof/>
                 <w:sz w:val="28"/>
                 <w:szCs w:val="28"/>
@@ -1066,7 +1098,7 @@
                 <w:sz w:val="28"/>
                 <w:szCs w:val="28"/>
               </w:rPr>
-              <w:instrText xml:space="preserve"> PAGEREF _Toc95689870 \h </w:instrText>
+              <w:instrText xml:space="preserve"> PAGEREF _Toc95800542 \h </w:instrText>
             </w:r>
             <w:r>
               <w:rPr>
@@ -1092,7 +1124,7 @@
                 <w:sz w:val="28"/>
                 <w:szCs w:val="28"/>
               </w:rPr>
-              <w:t>4</w:t>
+              <w:t>5</w:t>
             </w:r>
             <w:r>
               <w:rPr>
@@ -1119,11 +1151,13 @@
               <w:szCs w:val="28"/>
             </w:rPr>
           </w:pPr>
-          <w:hyperlink w:anchor="_Toc95689871" w:history="1">
+          <w:hyperlink w:anchor="_Toc95800543" w:history="1">
             <w:r>
               <w:rPr>
                 <w:rStyle w:val="Hyperlink"/>
-                <w:rFonts w:ascii="Britannic Bold" w:hAnsi="Britannic Bold"/>
+                <w:rFonts w:ascii="Times New Roman" w:hAnsi="Times New Roman" w:cs="Times New Roman"/>
+                <w:b/>
+                <w:bCs/>
                 <w:noProof/>
                 <w:sz w:val="28"/>
                 <w:szCs w:val="28"/>
@@ -1142,7 +1176,9 @@
             <w:r>
               <w:rPr>
                 <w:rStyle w:val="Hyperlink"/>
-                <w:rFonts w:ascii="Britannic Bold" w:hAnsi="Britannic Bold"/>
+                <w:rFonts w:ascii="Times New Roman" w:hAnsi="Times New Roman" w:cs="Times New Roman"/>
+                <w:b/>
+                <w:bCs/>
                 <w:noProof/>
                 <w:sz w:val="28"/>
                 <w:szCs w:val="28"/>
@@ -1174,7 +1210,7 @@
                 <w:sz w:val="28"/>
                 <w:szCs w:val="28"/>
               </w:rPr>
-              <w:instrText xml:space="preserve"> PAGEREF _Toc95689871 \h </w:instrText>
+              <w:instrText xml:space="preserve"> PAGEREF _Toc95800543 \h </w:instrText>
             </w:r>
             <w:r>
               <w:rPr>
@@ -1200,7 +1236,7 @@
                 <w:sz w:val="28"/>
                 <w:szCs w:val="28"/>
               </w:rPr>
-              <w:t>5</w:t>
+              <w:t>6</w:t>
             </w:r>
             <w:r>
               <w:rPr>
@@ -1227,11 +1263,13 @@
               <w:szCs w:val="28"/>
             </w:rPr>
           </w:pPr>
-          <w:hyperlink w:anchor="_Toc95689872" w:history="1">
+          <w:hyperlink w:anchor="_Toc95800544" w:history="1">
             <w:r>
               <w:rPr>
                 <w:rStyle w:val="Hyperlink"/>
-                <w:rFonts w:ascii="Britannic Bold" w:hAnsi="Britannic Bold"/>
+                <w:rFonts w:ascii="Times New Roman" w:hAnsi="Times New Roman" w:cs="Times New Roman"/>
+                <w:b/>
+                <w:bCs/>
                 <w:noProof/>
                 <w:sz w:val="28"/>
                 <w:szCs w:val="28"/>
@@ -1250,7 +1288,9 @@
             <w:r>
               <w:rPr>
                 <w:rStyle w:val="Hyperlink"/>
-                <w:rFonts w:ascii="Britannic Bold" w:hAnsi="Britannic Bold"/>
+                <w:rFonts w:ascii="Times New Roman" w:hAnsi="Times New Roman" w:cs="Times New Roman"/>
+                <w:b/>
+                <w:bCs/>
                 <w:noProof/>
                 <w:sz w:val="28"/>
                 <w:szCs w:val="28"/>
@@ -1282,7 +1322,7 @@
                 <w:sz w:val="28"/>
                 <w:szCs w:val="28"/>
               </w:rPr>
-              <w:instrText xml:space="preserve"> PAGEREF _Toc95689872 \h </w:instrText>
+              <w:instrText xml:space="preserve"> PAGEREF _Toc95800544 \h </w:instrText>
             </w:r>
             <w:r>
               <w:rPr>
@@ -1308,7 +1348,7 @@
                 <w:sz w:val="28"/>
                 <w:szCs w:val="28"/>
               </w:rPr>
-              <w:t>6</w:t>
+              <w:t>7</w:t>
             </w:r>
             <w:r>
               <w:rPr>
@@ -1358,7 +1398,7 @@
           <w:szCs w:val="40"/>
         </w:rPr>
       </w:pPr>
-      <w:bookmarkStart w:id="0" w:name="_Toc95689864"/>
+      <w:bookmarkStart w:id="0" w:name="_Toc95800536"/>
       <w:r>
         <w:rPr>
           <w:rFonts w:ascii="Times New Roman" w:hAnsi="Times New Roman" w:cs="Times New Roman"/>
@@ -1596,7 +1636,7 @@
           <w:szCs w:val="40"/>
         </w:rPr>
       </w:pPr>
-      <w:bookmarkStart w:id="1" w:name="_Toc95689865"/>
+      <w:bookmarkStart w:id="1" w:name="_Toc95800537"/>
       <w:r>
         <w:rPr>
           <w:rFonts w:ascii="Times New Roman" w:hAnsi="Times New Roman" w:cs="Times New Roman"/>
@@ -1627,7 +1667,6 @@
           <w:szCs w:val="36"/>
         </w:rPr>
       </w:pPr>
-      <w:bookmarkStart w:id="2" w:name="_Toc95689866"/>
       <w:r>
         <w:rPr>
           <w:rFonts w:ascii="Times New Roman" w:hAnsi="Times New Roman" w:cs="Times New Roman"/>
@@ -1639,6 +1678,7 @@
         </w:rPr>
         <w:t xml:space="preserve"> </w:t>
       </w:r>
+      <w:bookmarkStart w:id="2" w:name="_Toc95800538"/>
       <w:r>
         <w:rPr>
           <w:rFonts w:ascii="Times New Roman" w:hAnsi="Times New Roman" w:cs="Times New Roman"/>
@@ -1708,7 +1748,6 @@
           <w:szCs w:val="36"/>
         </w:rPr>
       </w:pPr>
-      <w:bookmarkStart w:id="3" w:name="_Toc95689867"/>
       <w:r>
         <w:rPr>
           <w:rFonts w:ascii="Times New Roman" w:hAnsi="Times New Roman" w:cs="Times New Roman"/>
@@ -1720,6 +1759,7 @@
         </w:rPr>
         <w:t xml:space="preserve"> </w:t>
       </w:r>
+      <w:bookmarkStart w:id="3" w:name="_Toc95800539"/>
       <w:r>
         <w:rPr>
           <w:rFonts w:ascii="Times New Roman" w:hAnsi="Times New Roman" w:cs="Times New Roman"/>
@@ -1884,7 +1924,7 @@
           <w:szCs w:val="36"/>
         </w:rPr>
       </w:pPr>
-      <w:bookmarkStart w:id="4" w:name="_Toc95689868"/>
+      <w:bookmarkStart w:id="4" w:name="_Toc95800540"/>
       <w:r>
         <w:rPr>
           <w:rFonts w:ascii="Times New Roman" w:hAnsi="Times New Roman" w:cs="Times New Roman"/>
@@ -3041,7 +3081,7 @@
           <w:szCs w:val="36"/>
         </w:rPr>
       </w:pPr>
-      <w:bookmarkStart w:id="5" w:name="_Toc95689869"/>
+      <w:bookmarkStart w:id="5" w:name="_Toc95800541"/>
       <w:r>
         <w:rPr>
           <w:rFonts w:ascii="Times New Roman" w:hAnsi="Times New Roman" w:cs="Times New Roman"/>
@@ -3354,7 +3394,7 @@
           <w:szCs w:val="40"/>
         </w:rPr>
       </w:pPr>
-      <w:bookmarkStart w:id="6" w:name="_Toc95689870"/>
+      <w:bookmarkStart w:id="6" w:name="_Toc95800542"/>
       <w:r>
         <w:rPr>
           <w:rFonts w:ascii="Times New Roman" w:hAnsi="Times New Roman" w:cs="Times New Roman"/>
@@ -3369,6 +3409,60 @@
       <w:bookmarkEnd w:id="6"/>
     </w:p>
     <w:p>
+      <w:r>
+        <w:rPr>
+          <w:noProof/>
+        </w:rPr>
+        <w:drawing>
+          <wp:anchor distT="0" distB="0" distL="114300" distR="114300" simplePos="0" relativeHeight="251707392" behindDoc="0" locked="0" layoutInCell="1" allowOverlap="1" wp14:anchorId="07BFE1DF" wp14:editId="099860E4">
+            <wp:simplePos x="0" y="0"/>
+            <wp:positionH relativeFrom="margin">
+              <wp:align>center</wp:align>
+            </wp:positionH>
+            <wp:positionV relativeFrom="paragraph">
+              <wp:posOffset>843915</wp:posOffset>
+            </wp:positionV>
+            <wp:extent cx="4448175" cy="5829300"/>
+            <wp:effectExtent l="0" t="0" r="0" b="0"/>
+            <wp:wrapNone/>
+            <wp:docPr id="1" name="Picture 1" descr="Diagram&#10;&#10;Description automatically generated"/>
+            <wp:cNvGraphicFramePr>
+              <a:graphicFrameLocks xmlns:a="http://schemas.openxmlformats.org/drawingml/2006/main" noChangeAspect="1"/>
+            </wp:cNvGraphicFramePr>
+            <a:graphic xmlns:a="http://schemas.openxmlformats.org/drawingml/2006/main">
+              <a:graphicData uri="http://schemas.openxmlformats.org/drawingml/2006/picture">
+                <pic:pic xmlns:pic="http://schemas.openxmlformats.org/drawingml/2006/picture">
+                  <pic:nvPicPr>
+                    <pic:cNvPr id="1" name="Picture 1" descr="Diagram&#10;&#10;Description automatically generated"/>
+                    <pic:cNvPicPr/>
+                  </pic:nvPicPr>
+                  <pic:blipFill>
+                    <a:blip r:embed="rId21">
+                      <a:extLst>
+                        <a:ext uri="{28A0092B-C50C-407E-A947-70E740481C1C}">
+                          <a14:useLocalDpi xmlns:a14="http://schemas.microsoft.com/office/drawing/2010/main" val="0"/>
+                        </a:ext>
+                      </a:extLst>
+                    </a:blip>
+                    <a:stretch>
+                      <a:fillRect/>
+                    </a:stretch>
+                  </pic:blipFill>
+                  <pic:spPr>
+                    <a:xfrm>
+                      <a:off x="0" y="0"/>
+                      <a:ext cx="4448175" cy="5829300"/>
+                    </a:xfrm>
+                    <a:prstGeom prst="rect">
+                      <a:avLst/>
+                    </a:prstGeom>
+                  </pic:spPr>
+                </pic:pic>
+              </a:graphicData>
+            </a:graphic>
+          </wp:anchor>
+        </w:drawing>
+      </w:r>
       <w:r>
         <w:br w:type="page"/>
       </w:r>
@@ -3397,7 +3491,7 @@
           <w:szCs w:val="40"/>
         </w:rPr>
       </w:pPr>
-      <w:bookmarkStart w:id="7" w:name="_Toc95689871"/>
+      <w:bookmarkStart w:id="7" w:name="_Toc95800543"/>
       <w:r>
         <w:rPr>
           <w:rFonts w:ascii="Times New Roman" w:hAnsi="Times New Roman" w:cs="Times New Roman"/>
@@ -3432,19 +3526,19 @@
         <w:tc>
           <w:tcPr>
             <w:cnfStyle w:val="001000000000" w:firstRow="0" w:lastRow="0" w:firstColumn="1" w:lastColumn="0" w:oddVBand="0" w:evenVBand="0" w:oddHBand="0" w:evenHBand="0" w:firstRowFirstColumn="0" w:firstRowLastColumn="0" w:lastRowFirstColumn="0" w:lastRowLastColumn="0"/>
-            <w:tcW w:w="1054" w:type="dxa"/>
-          </w:tcPr>
-          <w:p>
-            <w:pPr>
-              <w:rPr>
-                <w:rFonts w:ascii="Book Antiqua" w:hAnsi="Book Antiqua"/>
-              </w:rPr>
-            </w:pPr>
-          </w:p>
-        </w:tc>
-        <w:tc>
-          <w:tcPr>
-            <w:tcW w:w="3118" w:type="dxa"/>
+            <w:tcW w:w="792" w:type="dxa"/>
+          </w:tcPr>
+          <w:p>
+            <w:pPr>
+              <w:rPr>
+                <w:rFonts w:ascii="Book Antiqua" w:hAnsi="Book Antiqua"/>
+              </w:rPr>
+            </w:pPr>
+          </w:p>
+        </w:tc>
+        <w:tc>
+          <w:tcPr>
+            <w:tcW w:w="3380" w:type="dxa"/>
           </w:tcPr>
           <w:p>
             <w:pPr>
@@ -3502,7 +3596,7 @@
         <w:tc>
           <w:tcPr>
             <w:cnfStyle w:val="001000000000" w:firstRow="0" w:lastRow="0" w:firstColumn="1" w:lastColumn="0" w:oddVBand="0" w:evenVBand="0" w:oddHBand="0" w:evenHBand="0" w:firstRowFirstColumn="0" w:firstRowLastColumn="0" w:lastRowFirstColumn="0" w:lastRowLastColumn="0"/>
-            <w:tcW w:w="1054" w:type="dxa"/>
+            <w:tcW w:w="792" w:type="dxa"/>
           </w:tcPr>
           <w:p>
             <w:pPr>
@@ -3524,7 +3618,7 @@
         </w:tc>
         <w:tc>
           <w:tcPr>
-            <w:tcW w:w="3118" w:type="dxa"/>
+            <w:tcW w:w="3380" w:type="dxa"/>
           </w:tcPr>
           <w:p>
             <w:pPr>
@@ -3639,7 +3733,7 @@
         <w:tc>
           <w:tcPr>
             <w:cnfStyle w:val="001000000000" w:firstRow="0" w:lastRow="0" w:firstColumn="1" w:lastColumn="0" w:oddVBand="0" w:evenVBand="0" w:oddHBand="0" w:evenHBand="0" w:firstRowFirstColumn="0" w:firstRowLastColumn="0" w:lastRowFirstColumn="0" w:lastRowLastColumn="0"/>
-            <w:tcW w:w="1054" w:type="dxa"/>
+            <w:tcW w:w="792" w:type="dxa"/>
             <w:vMerge w:val="restart"/>
             <w:textDirection w:val="btLr"/>
           </w:tcPr>
@@ -3663,7 +3757,7 @@
         </w:tc>
         <w:tc>
           <w:tcPr>
-            <w:tcW w:w="3118" w:type="dxa"/>
+            <w:tcW w:w="3380" w:type="dxa"/>
           </w:tcPr>
           <w:p>
             <w:pPr>
@@ -3768,7 +3862,7 @@
         <w:tc>
           <w:tcPr>
             <w:cnfStyle w:val="001000000000" w:firstRow="0" w:lastRow="0" w:firstColumn="1" w:lastColumn="0" w:oddVBand="0" w:evenVBand="0" w:oddHBand="0" w:evenHBand="0" w:firstRowFirstColumn="0" w:firstRowLastColumn="0" w:lastRowFirstColumn="0" w:lastRowLastColumn="0"/>
-            <w:tcW w:w="1054" w:type="dxa"/>
+            <w:tcW w:w="792" w:type="dxa"/>
             <w:vMerge/>
           </w:tcPr>
           <w:p>
@@ -3781,7 +3875,7 @@
         </w:tc>
         <w:tc>
           <w:tcPr>
-            <w:tcW w:w="3118" w:type="dxa"/>
+            <w:tcW w:w="3380" w:type="dxa"/>
           </w:tcPr>
           <w:p>
             <w:pPr>
@@ -3883,7 +3977,7 @@
         <w:tc>
           <w:tcPr>
             <w:cnfStyle w:val="001000000000" w:firstRow="0" w:lastRow="0" w:firstColumn="1" w:lastColumn="0" w:oddVBand="0" w:evenVBand="0" w:oddHBand="0" w:evenHBand="0" w:firstRowFirstColumn="0" w:firstRowLastColumn="0" w:lastRowFirstColumn="0" w:lastRowLastColumn="0"/>
-            <w:tcW w:w="1054" w:type="dxa"/>
+            <w:tcW w:w="792" w:type="dxa"/>
             <w:vMerge/>
           </w:tcPr>
           <w:p>
@@ -3896,7 +3990,7 @@
         </w:tc>
         <w:tc>
           <w:tcPr>
-            <w:tcW w:w="3118" w:type="dxa"/>
+            <w:tcW w:w="3380" w:type="dxa"/>
           </w:tcPr>
           <w:p>
             <w:pPr>
@@ -4001,7 +4095,7 @@
         <w:tc>
           <w:tcPr>
             <w:cnfStyle w:val="001000000000" w:firstRow="0" w:lastRow="0" w:firstColumn="1" w:lastColumn="0" w:oddVBand="0" w:evenVBand="0" w:oddHBand="0" w:evenHBand="0" w:firstRowFirstColumn="0" w:firstRowLastColumn="0" w:lastRowFirstColumn="0" w:lastRowLastColumn="0"/>
-            <w:tcW w:w="1054" w:type="dxa"/>
+            <w:tcW w:w="792" w:type="dxa"/>
             <w:vMerge/>
           </w:tcPr>
           <w:p>
@@ -4014,7 +4108,7 @@
         </w:tc>
         <w:tc>
           <w:tcPr>
-            <w:tcW w:w="3118" w:type="dxa"/>
+            <w:tcW w:w="3380" w:type="dxa"/>
           </w:tcPr>
           <w:p>
             <w:pPr>
@@ -4116,7 +4210,7 @@
         <w:tc>
           <w:tcPr>
             <w:cnfStyle w:val="001000000000" w:firstRow="0" w:lastRow="0" w:firstColumn="1" w:lastColumn="0" w:oddVBand="0" w:evenVBand="0" w:oddHBand="0" w:evenHBand="0" w:firstRowFirstColumn="0" w:firstRowLastColumn="0" w:lastRowFirstColumn="0" w:lastRowLastColumn="0"/>
-            <w:tcW w:w="1054" w:type="dxa"/>
+            <w:tcW w:w="792" w:type="dxa"/>
             <w:vMerge w:val="restart"/>
             <w:textDirection w:val="btLr"/>
           </w:tcPr>
@@ -4142,7 +4236,7 @@
         </w:tc>
         <w:tc>
           <w:tcPr>
-            <w:tcW w:w="3118" w:type="dxa"/>
+            <w:tcW w:w="3380" w:type="dxa"/>
           </w:tcPr>
           <w:p>
             <w:pPr>
@@ -4261,7 +4355,7 @@
         <w:tc>
           <w:tcPr>
             <w:cnfStyle w:val="001000000000" w:firstRow="0" w:lastRow="0" w:firstColumn="1" w:lastColumn="0" w:oddVBand="0" w:evenVBand="0" w:oddHBand="0" w:evenHBand="0" w:firstRowFirstColumn="0" w:firstRowLastColumn="0" w:lastRowFirstColumn="0" w:lastRowLastColumn="0"/>
-            <w:tcW w:w="1054" w:type="dxa"/>
+            <w:tcW w:w="792" w:type="dxa"/>
             <w:vMerge/>
           </w:tcPr>
           <w:p>
@@ -4274,7 +4368,7 @@
         </w:tc>
         <w:tc>
           <w:tcPr>
-            <w:tcW w:w="3118" w:type="dxa"/>
+            <w:tcW w:w="3380" w:type="dxa"/>
           </w:tcPr>
           <w:p>
             <w:pPr>
@@ -4390,7 +4484,7 @@
         <w:tc>
           <w:tcPr>
             <w:cnfStyle w:val="001000000000" w:firstRow="0" w:lastRow="0" w:firstColumn="1" w:lastColumn="0" w:oddVBand="0" w:evenVBand="0" w:oddHBand="0" w:evenHBand="0" w:firstRowFirstColumn="0" w:firstRowLastColumn="0" w:lastRowFirstColumn="0" w:lastRowLastColumn="0"/>
-            <w:tcW w:w="1054" w:type="dxa"/>
+            <w:tcW w:w="792" w:type="dxa"/>
             <w:vMerge/>
           </w:tcPr>
           <w:p>
@@ -4403,7 +4497,7 @@
         </w:tc>
         <w:tc>
           <w:tcPr>
-            <w:tcW w:w="3118" w:type="dxa"/>
+            <w:tcW w:w="3380" w:type="dxa"/>
           </w:tcPr>
           <w:p>
             <w:pPr>
@@ -4516,7 +4610,7 @@
         <w:tc>
           <w:tcPr>
             <w:cnfStyle w:val="001000000000" w:firstRow="0" w:lastRow="0" w:firstColumn="1" w:lastColumn="0" w:oddVBand="0" w:evenVBand="0" w:oddHBand="0" w:evenHBand="0" w:firstRowFirstColumn="0" w:firstRowLastColumn="0" w:lastRowFirstColumn="0" w:lastRowLastColumn="0"/>
-            <w:tcW w:w="1054" w:type="dxa"/>
+            <w:tcW w:w="792" w:type="dxa"/>
             <w:vMerge/>
           </w:tcPr>
           <w:p>
@@ -4529,7 +4623,7 @@
         </w:tc>
         <w:tc>
           <w:tcPr>
-            <w:tcW w:w="3118" w:type="dxa"/>
+            <w:tcW w:w="3380" w:type="dxa"/>
           </w:tcPr>
           <w:p>
             <w:pPr>
@@ -4639,7 +4733,7 @@
         <w:tc>
           <w:tcPr>
             <w:cnfStyle w:val="001000000000" w:firstRow="0" w:lastRow="0" w:firstColumn="1" w:lastColumn="0" w:oddVBand="0" w:evenVBand="0" w:oddHBand="0" w:evenHBand="0" w:firstRowFirstColumn="0" w:firstRowLastColumn="0" w:lastRowFirstColumn="0" w:lastRowLastColumn="0"/>
-            <w:tcW w:w="1054" w:type="dxa"/>
+            <w:tcW w:w="792" w:type="dxa"/>
             <w:vMerge/>
           </w:tcPr>
           <w:p>
@@ -4652,7 +4746,7 @@
         </w:tc>
         <w:tc>
           <w:tcPr>
-            <w:tcW w:w="3118" w:type="dxa"/>
+            <w:tcW w:w="3380" w:type="dxa"/>
           </w:tcPr>
           <w:p>
             <w:pPr>
@@ -4771,7 +4865,7 @@
         <w:tc>
           <w:tcPr>
             <w:cnfStyle w:val="001000000000" w:firstRow="0" w:lastRow="0" w:firstColumn="1" w:lastColumn="0" w:oddVBand="0" w:evenVBand="0" w:oddHBand="0" w:evenHBand="0" w:firstRowFirstColumn="0" w:firstRowLastColumn="0" w:lastRowFirstColumn="0" w:lastRowLastColumn="0"/>
-            <w:tcW w:w="1054" w:type="dxa"/>
+            <w:tcW w:w="792" w:type="dxa"/>
             <w:vMerge/>
           </w:tcPr>
           <w:p>
@@ -4784,7 +4878,7 @@
         </w:tc>
         <w:tc>
           <w:tcPr>
-            <w:tcW w:w="3118" w:type="dxa"/>
+            <w:tcW w:w="3380" w:type="dxa"/>
           </w:tcPr>
           <w:p>
             <w:pPr>
@@ -4894,7 +4988,7 @@
         <w:tc>
           <w:tcPr>
             <w:cnfStyle w:val="001000000000" w:firstRow="0" w:lastRow="0" w:firstColumn="1" w:lastColumn="0" w:oddVBand="0" w:evenVBand="0" w:oddHBand="0" w:evenHBand="0" w:firstRowFirstColumn="0" w:firstRowLastColumn="0" w:lastRowFirstColumn="0" w:lastRowLastColumn="0"/>
-            <w:tcW w:w="1054" w:type="dxa"/>
+            <w:tcW w:w="792" w:type="dxa"/>
             <w:vMerge w:val="restart"/>
             <w:textDirection w:val="btLr"/>
           </w:tcPr>
@@ -4919,7 +5013,7 @@
         </w:tc>
         <w:tc>
           <w:tcPr>
-            <w:tcW w:w="3118" w:type="dxa"/>
+            <w:tcW w:w="3380" w:type="dxa"/>
           </w:tcPr>
           <w:p>
             <w:pPr>
@@ -5021,6 +5115,255 @@
                 <w:rFonts w:ascii="Book Antiqua" w:hAnsi="Book Antiqua"/>
               </w:rPr>
               <w:t>Function for counting upper symbols</w:t>
+            </w:r>
+          </w:p>
+        </w:tc>
+      </w:tr>
+      <w:tr>
+        <w:trPr>
+          <w:cnfStyle w:val="000000100000" w:firstRow="0" w:lastRow="0" w:firstColumn="0" w:lastColumn="0" w:oddVBand="0" w:evenVBand="0" w:oddHBand="1" w:evenHBand="0" w:firstRowFirstColumn="0" w:firstRowLastColumn="0" w:lastRowFirstColumn="0" w:lastRowLastColumn="0"/>
+          <w:trHeight w:val="1507"/>
+        </w:trPr>
+        <w:tc>
+          <w:tcPr>
+            <w:cnfStyle w:val="001000000000" w:firstRow="0" w:lastRow="0" w:firstColumn="1" w:lastColumn="0" w:oddVBand="0" w:evenVBand="0" w:oddHBand="0" w:evenHBand="0" w:firstRowFirstColumn="0" w:firstRowLastColumn="0" w:lastRowFirstColumn="0" w:lastRowLastColumn="0"/>
+            <w:tcW w:w="792" w:type="dxa"/>
+            <w:vMerge/>
+          </w:tcPr>
+          <w:p>
+            <w:pPr>
+              <w:rPr>
+                <w:rFonts w:ascii="Book Antiqua" w:hAnsi="Book Antiqua"/>
+              </w:rPr>
+            </w:pPr>
+          </w:p>
+        </w:tc>
+        <w:tc>
+          <w:tcPr>
+            <w:tcW w:w="3380" w:type="dxa"/>
+          </w:tcPr>
+          <w:p>
+            <w:pPr>
+              <w:spacing w:before="660"/>
+              <w:jc w:val="center"/>
+              <w:cnfStyle w:val="000000100000" w:firstRow="0" w:lastRow="0" w:firstColumn="0" w:lastColumn="0" w:oddVBand="0" w:evenVBand="0" w:oddHBand="1" w:evenHBand="0" w:firstRowFirstColumn="0" w:firstRowLastColumn="0" w:lastRowFirstColumn="0" w:lastRowLastColumn="0"/>
+              <w:rPr>
+                <w:rFonts w:ascii="Book Antiqua" w:hAnsi="Book Antiqua"/>
+              </w:rPr>
+            </w:pPr>
+            <w:proofErr w:type="spellStart"/>
+            <w:proofErr w:type="gramStart"/>
+            <w:r>
+              <w:rPr>
+                <w:rFonts w:ascii="Book Antiqua" w:hAnsi="Book Antiqua"/>
+              </w:rPr>
+              <w:t>isNameContainsNumbers</w:t>
+            </w:r>
+            <w:proofErr w:type="spellEnd"/>
+            <w:r>
+              <w:rPr>
+                <w:rFonts w:ascii="Book Antiqua" w:hAnsi="Book Antiqua"/>
+              </w:rPr>
+              <w:t>(</w:t>
+            </w:r>
+            <w:proofErr w:type="gramEnd"/>
+            <w:r>
+              <w:rPr>
+                <w:rFonts w:ascii="Book Antiqua" w:hAnsi="Book Antiqua"/>
+              </w:rPr>
+              <w:t>)</w:t>
+            </w:r>
+          </w:p>
+        </w:tc>
+        <w:tc>
+          <w:tcPr>
+            <w:tcW w:w="1616" w:type="dxa"/>
+          </w:tcPr>
+          <w:p>
+            <w:pPr>
+              <w:spacing w:before="660"/>
+              <w:jc w:val="center"/>
+              <w:cnfStyle w:val="000000100000" w:firstRow="0" w:lastRow="0" w:firstColumn="0" w:lastColumn="0" w:oddVBand="0" w:evenVBand="0" w:oddHBand="1" w:evenHBand="0" w:firstRowFirstColumn="0" w:firstRowLastColumn="0" w:lastRowFirstColumn="0" w:lastRowLastColumn="0"/>
+              <w:rPr>
+                <w:rFonts w:ascii="Book Antiqua" w:hAnsi="Book Antiqua"/>
+              </w:rPr>
+            </w:pPr>
+            <w:r>
+              <w:rPr>
+                <w:rFonts w:ascii="Book Antiqua" w:hAnsi="Book Antiqua"/>
+              </w:rPr>
+              <w:t>bool</w:t>
+            </w:r>
+          </w:p>
+        </w:tc>
+        <w:tc>
+          <w:tcPr>
+            <w:tcW w:w="1834" w:type="dxa"/>
+          </w:tcPr>
+          <w:p>
+            <w:pPr>
+              <w:spacing w:before="660"/>
+              <w:jc w:val="center"/>
+              <w:cnfStyle w:val="000000100000" w:firstRow="0" w:lastRow="0" w:firstColumn="0" w:lastColumn="0" w:oddVBand="0" w:evenVBand="0" w:oddHBand="1" w:evenHBand="0" w:firstRowFirstColumn="0" w:firstRowLastColumn="0" w:lastRowFirstColumn="0" w:lastRowLastColumn="0"/>
+              <w:rPr>
+                <w:rFonts w:ascii="Book Antiqua" w:hAnsi="Book Antiqua"/>
+              </w:rPr>
+            </w:pPr>
+            <w:proofErr w:type="gramStart"/>
+            <w:r>
+              <w:rPr>
+                <w:rFonts w:ascii="Book Antiqua" w:hAnsi="Book Antiqua"/>
+              </w:rPr>
+              <w:t>std::</w:t>
+            </w:r>
+            <w:proofErr w:type="gramEnd"/>
+            <w:r>
+              <w:rPr>
+                <w:rFonts w:ascii="Book Antiqua" w:hAnsi="Book Antiqua"/>
+              </w:rPr>
+              <w:t>string name</w:t>
+            </w:r>
+          </w:p>
+        </w:tc>
+        <w:tc>
+          <w:tcPr>
+            <w:tcW w:w="1407" w:type="dxa"/>
+          </w:tcPr>
+          <w:p>
+            <w:pPr>
+              <w:jc w:val="center"/>
+              <w:cnfStyle w:val="000000100000" w:firstRow="0" w:lastRow="0" w:firstColumn="0" w:lastColumn="0" w:oddVBand="0" w:evenVBand="0" w:oddHBand="1" w:evenHBand="0" w:firstRowFirstColumn="0" w:firstRowLastColumn="0" w:lastRowFirstColumn="0" w:lastRowLastColumn="0"/>
+              <w:rPr>
+                <w:rFonts w:ascii="Book Antiqua" w:hAnsi="Book Antiqua"/>
+              </w:rPr>
+            </w:pPr>
+            <w:r>
+              <w:rPr>
+                <w:rFonts w:ascii="Book Antiqua" w:hAnsi="Book Antiqua"/>
+              </w:rPr>
+              <w:t>Function for checking for containing numbers</w:t>
+            </w:r>
+          </w:p>
+        </w:tc>
+      </w:tr>
+      <w:tr>
+        <w:tc>
+          <w:tcPr>
+            <w:cnfStyle w:val="001000000000" w:firstRow="0" w:lastRow="0" w:firstColumn="1" w:lastColumn="0" w:oddVBand="0" w:evenVBand="0" w:oddHBand="0" w:evenHBand="0" w:firstRowFirstColumn="0" w:firstRowLastColumn="0" w:lastRowFirstColumn="0" w:lastRowLastColumn="0"/>
+            <w:tcW w:w="792" w:type="dxa"/>
+            <w:vMerge/>
+          </w:tcPr>
+          <w:p>
+            <w:pPr>
+              <w:rPr>
+                <w:rFonts w:ascii="Book Antiqua" w:hAnsi="Book Antiqua"/>
+              </w:rPr>
+            </w:pPr>
+          </w:p>
+        </w:tc>
+        <w:tc>
+          <w:tcPr>
+            <w:tcW w:w="3380" w:type="dxa"/>
+          </w:tcPr>
+          <w:p>
+            <w:pPr>
+              <w:spacing w:before="380"/>
+              <w:jc w:val="center"/>
+              <w:cnfStyle w:val="000000000000" w:firstRow="0" w:lastRow="0" w:firstColumn="0" w:lastColumn="0" w:oddVBand="0" w:evenVBand="0" w:oddHBand="0" w:evenHBand="0" w:firstRowFirstColumn="0" w:firstRowLastColumn="0" w:lastRowFirstColumn="0" w:lastRowLastColumn="0"/>
+              <w:rPr>
+                <w:rFonts w:ascii="Book Antiqua" w:hAnsi="Book Antiqua"/>
+              </w:rPr>
+            </w:pPr>
+            <w:proofErr w:type="spellStart"/>
+            <w:proofErr w:type="gramStart"/>
+            <w:r>
+              <w:rPr>
+                <w:rFonts w:ascii="Book Antiqua" w:hAnsi="Book Antiqua"/>
+              </w:rPr>
+              <w:t>searchAccount</w:t>
+            </w:r>
+            <w:proofErr w:type="spellEnd"/>
+            <w:r>
+              <w:rPr>
+                <w:rFonts w:ascii="Book Antiqua" w:hAnsi="Book Antiqua"/>
+              </w:rPr>
+              <w:t>(</w:t>
+            </w:r>
+            <w:proofErr w:type="gramEnd"/>
+            <w:r>
+              <w:rPr>
+                <w:rFonts w:ascii="Book Antiqua" w:hAnsi="Book Antiqua"/>
+              </w:rPr>
+              <w:t>)</w:t>
+            </w:r>
+          </w:p>
+        </w:tc>
+        <w:tc>
+          <w:tcPr>
+            <w:tcW w:w="1616" w:type="dxa"/>
+          </w:tcPr>
+          <w:p>
+            <w:pPr>
+              <w:spacing w:before="380"/>
+              <w:jc w:val="center"/>
+              <w:cnfStyle w:val="000000000000" w:firstRow="0" w:lastRow="0" w:firstColumn="0" w:lastColumn="0" w:oddVBand="0" w:evenVBand="0" w:oddHBand="0" w:evenHBand="0" w:firstRowFirstColumn="0" w:firstRowLastColumn="0" w:lastRowFirstColumn="0" w:lastRowLastColumn="0"/>
+              <w:rPr>
+                <w:rFonts w:ascii="Book Antiqua" w:hAnsi="Book Antiqua"/>
+              </w:rPr>
+            </w:pPr>
+            <w:r>
+              <w:rPr>
+                <w:rFonts w:ascii="Book Antiqua" w:hAnsi="Book Antiqua"/>
+              </w:rPr>
+              <w:t>ACCOUNT</w:t>
+            </w:r>
+          </w:p>
+        </w:tc>
+        <w:tc>
+          <w:tcPr>
+            <w:tcW w:w="1834" w:type="dxa"/>
+          </w:tcPr>
+          <w:p>
+            <w:pPr>
+              <w:jc w:val="center"/>
+              <w:cnfStyle w:val="000000000000" w:firstRow="0" w:lastRow="0" w:firstColumn="0" w:lastColumn="0" w:oddVBand="0" w:evenVBand="0" w:oddHBand="0" w:evenHBand="0" w:firstRowFirstColumn="0" w:firstRowLastColumn="0" w:lastRowFirstColumn="0" w:lastRowLastColumn="0"/>
+              <w:rPr>
+                <w:rFonts w:ascii="Book Antiqua" w:hAnsi="Book Antiqua"/>
+              </w:rPr>
+            </w:pPr>
+            <w:proofErr w:type="gramStart"/>
+            <w:r>
+              <w:rPr>
+                <w:rFonts w:ascii="Book Antiqua" w:hAnsi="Book Antiqua"/>
+              </w:rPr>
+              <w:t>std::</w:t>
+            </w:r>
+            <w:proofErr w:type="gramEnd"/>
+            <w:r>
+              <w:rPr>
+                <w:rFonts w:ascii="Book Antiqua" w:hAnsi="Book Antiqua"/>
+              </w:rPr>
+              <w:t>string email, std::string password</w:t>
+            </w:r>
+          </w:p>
+        </w:tc>
+        <w:tc>
+          <w:tcPr>
+            <w:tcW w:w="1407" w:type="dxa"/>
+          </w:tcPr>
+          <w:p>
+            <w:pPr>
+              <w:jc w:val="center"/>
+              <w:cnfStyle w:val="000000000000" w:firstRow="0" w:lastRow="0" w:firstColumn="0" w:lastColumn="0" w:oddVBand="0" w:evenVBand="0" w:oddHBand="0" w:evenHBand="0" w:firstRowFirstColumn="0" w:firstRowLastColumn="0" w:lastRowFirstColumn="0" w:lastRowLastColumn="0"/>
+              <w:rPr>
+                <w:rFonts w:ascii="Book Antiqua" w:hAnsi="Book Antiqua"/>
+              </w:rPr>
+            </w:pPr>
+            <w:r>
+              <w:rPr>
+                <w:rFonts w:ascii="Book Antiqua" w:hAnsi="Book Antiqua"/>
+              </w:rPr>
+              <w:t>Function for searching account</w:t>
             </w:r>
           </w:p>
         </w:tc>
@@ -5032,7 +5375,7 @@
         <w:tc>
           <w:tcPr>
             <w:cnfStyle w:val="001000000000" w:firstRow="0" w:lastRow="0" w:firstColumn="1" w:lastColumn="0" w:oddVBand="0" w:evenVBand="0" w:oddHBand="0" w:evenHBand="0" w:firstRowFirstColumn="0" w:firstRowLastColumn="0" w:lastRowFirstColumn="0" w:lastRowLastColumn="0"/>
-            <w:tcW w:w="1054" w:type="dxa"/>
+            <w:tcW w:w="792" w:type="dxa"/>
             <w:vMerge/>
           </w:tcPr>
           <w:p>
@@ -5045,11 +5388,11 @@
         </w:tc>
         <w:tc>
           <w:tcPr>
-            <w:tcW w:w="3118" w:type="dxa"/>
-          </w:tcPr>
-          <w:p>
-            <w:pPr>
-              <w:spacing w:before="660"/>
+            <w:tcW w:w="3380" w:type="dxa"/>
+          </w:tcPr>
+          <w:p>
+            <w:pPr>
+              <w:spacing w:before="380"/>
               <w:jc w:val="center"/>
               <w:cnfStyle w:val="000000100000" w:firstRow="0" w:lastRow="0" w:firstColumn="0" w:lastColumn="0" w:oddVBand="0" w:evenVBand="0" w:oddHBand="1" w:evenHBand="0" w:firstRowFirstColumn="0" w:firstRowLastColumn="0" w:lastRowFirstColumn="0" w:lastRowLastColumn="0"/>
               <w:rPr>
@@ -5062,7 +5405,7 @@
               <w:rPr>
                 <w:rFonts w:ascii="Book Antiqua" w:hAnsi="Book Antiqua"/>
               </w:rPr>
-              <w:t>isNameContainsNumbers</w:t>
+              <w:t>initialiseAccounts</w:t>
             </w:r>
             <w:proofErr w:type="spellEnd"/>
             <w:r>
@@ -5086,7 +5429,7 @@
           </w:tcPr>
           <w:p>
             <w:pPr>
-              <w:spacing w:before="660"/>
+              <w:spacing w:before="380"/>
               <w:jc w:val="center"/>
               <w:cnfStyle w:val="000000100000" w:firstRow="0" w:lastRow="0" w:firstColumn="0" w:lastColumn="0" w:oddVBand="0" w:evenVBand="0" w:oddHBand="1" w:evenHBand="0" w:firstRowFirstColumn="0" w:firstRowLastColumn="0" w:lastRowFirstColumn="0" w:lastRowLastColumn="0"/>
               <w:rPr>
@@ -5097,7 +5440,7 @@
               <w:rPr>
                 <w:rFonts w:ascii="Book Antiqua" w:hAnsi="Book Antiqua"/>
               </w:rPr>
-              <w:t>bool</w:t>
+              <w:t>void</w:t>
             </w:r>
           </w:p>
         </w:tc>
@@ -5107,26 +5450,18 @@
           </w:tcPr>
           <w:p>
             <w:pPr>
-              <w:spacing w:before="660"/>
+              <w:spacing w:before="380"/>
               <w:jc w:val="center"/>
               <w:cnfStyle w:val="000000100000" w:firstRow="0" w:lastRow="0" w:firstColumn="0" w:lastColumn="0" w:oddVBand="0" w:evenVBand="0" w:oddHBand="1" w:evenHBand="0" w:firstRowFirstColumn="0" w:firstRowLastColumn="0" w:lastRowFirstColumn="0" w:lastRowLastColumn="0"/>
               <w:rPr>
                 <w:rFonts w:ascii="Book Antiqua" w:hAnsi="Book Antiqua"/>
               </w:rPr>
             </w:pPr>
-            <w:proofErr w:type="gramStart"/>
-            <w:r>
-              <w:rPr>
-                <w:rFonts w:ascii="Book Antiqua" w:hAnsi="Book Antiqua"/>
-              </w:rPr>
-              <w:t>std::</w:t>
-            </w:r>
-            <w:proofErr w:type="gramEnd"/>
-            <w:r>
-              <w:rPr>
-                <w:rFonts w:ascii="Book Antiqua" w:hAnsi="Book Antiqua"/>
-              </w:rPr>
-              <w:t>string name</w:t>
+            <w:r>
+              <w:rPr>
+                <w:rFonts w:ascii="Book Antiqua" w:hAnsi="Book Antiqua"/>
+              </w:rPr>
+              <w:t>-</w:t>
             </w:r>
           </w:p>
         </w:tc>
@@ -5146,7 +5481,7 @@
               <w:rPr>
                 <w:rFonts w:ascii="Book Antiqua" w:hAnsi="Book Antiqua"/>
               </w:rPr>
-              <w:t>Function for checking for containing numbers</w:t>
+              <w:t>Function for initializing accounts</w:t>
             </w:r>
           </w:p>
         </w:tc>
@@ -5155,247 +5490,7 @@
         <w:tc>
           <w:tcPr>
             <w:cnfStyle w:val="001000000000" w:firstRow="0" w:lastRow="0" w:firstColumn="1" w:lastColumn="0" w:oddVBand="0" w:evenVBand="0" w:oddHBand="0" w:evenHBand="0" w:firstRowFirstColumn="0" w:firstRowLastColumn="0" w:lastRowFirstColumn="0" w:lastRowLastColumn="0"/>
-            <w:tcW w:w="1054" w:type="dxa"/>
-            <w:vMerge/>
-          </w:tcPr>
-          <w:p>
-            <w:pPr>
-              <w:rPr>
-                <w:rFonts w:ascii="Book Antiqua" w:hAnsi="Book Antiqua"/>
-              </w:rPr>
-            </w:pPr>
-          </w:p>
-        </w:tc>
-        <w:tc>
-          <w:tcPr>
-            <w:tcW w:w="3118" w:type="dxa"/>
-          </w:tcPr>
-          <w:p>
-            <w:pPr>
-              <w:spacing w:before="380"/>
-              <w:jc w:val="center"/>
-              <w:cnfStyle w:val="000000000000" w:firstRow="0" w:lastRow="0" w:firstColumn="0" w:lastColumn="0" w:oddVBand="0" w:evenVBand="0" w:oddHBand="0" w:evenHBand="0" w:firstRowFirstColumn="0" w:firstRowLastColumn="0" w:lastRowFirstColumn="0" w:lastRowLastColumn="0"/>
-              <w:rPr>
-                <w:rFonts w:ascii="Book Antiqua" w:hAnsi="Book Antiqua"/>
-              </w:rPr>
-            </w:pPr>
-            <w:proofErr w:type="spellStart"/>
-            <w:proofErr w:type="gramStart"/>
-            <w:r>
-              <w:rPr>
-                <w:rFonts w:ascii="Book Antiqua" w:hAnsi="Book Antiqua"/>
-              </w:rPr>
-              <w:t>searchAccount</w:t>
-            </w:r>
-            <w:proofErr w:type="spellEnd"/>
-            <w:r>
-              <w:rPr>
-                <w:rFonts w:ascii="Book Antiqua" w:hAnsi="Book Antiqua"/>
-              </w:rPr>
-              <w:t>(</w:t>
-            </w:r>
-            <w:proofErr w:type="gramEnd"/>
-            <w:r>
-              <w:rPr>
-                <w:rFonts w:ascii="Book Antiqua" w:hAnsi="Book Antiqua"/>
-              </w:rPr>
-              <w:t>)</w:t>
-            </w:r>
-          </w:p>
-        </w:tc>
-        <w:tc>
-          <w:tcPr>
-            <w:tcW w:w="1616" w:type="dxa"/>
-          </w:tcPr>
-          <w:p>
-            <w:pPr>
-              <w:spacing w:before="380"/>
-              <w:jc w:val="center"/>
-              <w:cnfStyle w:val="000000000000" w:firstRow="0" w:lastRow="0" w:firstColumn="0" w:lastColumn="0" w:oddVBand="0" w:evenVBand="0" w:oddHBand="0" w:evenHBand="0" w:firstRowFirstColumn="0" w:firstRowLastColumn="0" w:lastRowFirstColumn="0" w:lastRowLastColumn="0"/>
-              <w:rPr>
-                <w:rFonts w:ascii="Book Antiqua" w:hAnsi="Book Antiqua"/>
-              </w:rPr>
-            </w:pPr>
-            <w:r>
-              <w:rPr>
-                <w:rFonts w:ascii="Book Antiqua" w:hAnsi="Book Antiqua"/>
-              </w:rPr>
-              <w:t>ACCOUNT</w:t>
-            </w:r>
-          </w:p>
-        </w:tc>
-        <w:tc>
-          <w:tcPr>
-            <w:tcW w:w="1834" w:type="dxa"/>
-          </w:tcPr>
-          <w:p>
-            <w:pPr>
-              <w:jc w:val="center"/>
-              <w:cnfStyle w:val="000000000000" w:firstRow="0" w:lastRow="0" w:firstColumn="0" w:lastColumn="0" w:oddVBand="0" w:evenVBand="0" w:oddHBand="0" w:evenHBand="0" w:firstRowFirstColumn="0" w:firstRowLastColumn="0" w:lastRowFirstColumn="0" w:lastRowLastColumn="0"/>
-              <w:rPr>
-                <w:rFonts w:ascii="Book Antiqua" w:hAnsi="Book Antiqua"/>
-              </w:rPr>
-            </w:pPr>
-            <w:proofErr w:type="gramStart"/>
-            <w:r>
-              <w:rPr>
-                <w:rFonts w:ascii="Book Antiqua" w:hAnsi="Book Antiqua"/>
-              </w:rPr>
-              <w:t>std::</w:t>
-            </w:r>
-            <w:proofErr w:type="gramEnd"/>
-            <w:r>
-              <w:rPr>
-                <w:rFonts w:ascii="Book Antiqua" w:hAnsi="Book Antiqua"/>
-              </w:rPr>
-              <w:t>string email, std::string password</w:t>
-            </w:r>
-          </w:p>
-        </w:tc>
-        <w:tc>
-          <w:tcPr>
-            <w:tcW w:w="1407" w:type="dxa"/>
-          </w:tcPr>
-          <w:p>
-            <w:pPr>
-              <w:jc w:val="center"/>
-              <w:cnfStyle w:val="000000000000" w:firstRow="0" w:lastRow="0" w:firstColumn="0" w:lastColumn="0" w:oddVBand="0" w:evenVBand="0" w:oddHBand="0" w:evenHBand="0" w:firstRowFirstColumn="0" w:firstRowLastColumn="0" w:lastRowFirstColumn="0" w:lastRowLastColumn="0"/>
-              <w:rPr>
-                <w:rFonts w:ascii="Book Antiqua" w:hAnsi="Book Antiqua"/>
-              </w:rPr>
-            </w:pPr>
-            <w:r>
-              <w:rPr>
-                <w:rFonts w:ascii="Book Antiqua" w:hAnsi="Book Antiqua"/>
-              </w:rPr>
-              <w:t>Function for searching account</w:t>
-            </w:r>
-          </w:p>
-        </w:tc>
-      </w:tr>
-      <w:tr>
-        <w:trPr>
-          <w:cnfStyle w:val="000000100000" w:firstRow="0" w:lastRow="0" w:firstColumn="0" w:lastColumn="0" w:oddVBand="0" w:evenVBand="0" w:oddHBand="1" w:evenHBand="0" w:firstRowFirstColumn="0" w:firstRowLastColumn="0" w:lastRowFirstColumn="0" w:lastRowLastColumn="0"/>
-        </w:trPr>
-        <w:tc>
-          <w:tcPr>
-            <w:cnfStyle w:val="001000000000" w:firstRow="0" w:lastRow="0" w:firstColumn="1" w:lastColumn="0" w:oddVBand="0" w:evenVBand="0" w:oddHBand="0" w:evenHBand="0" w:firstRowFirstColumn="0" w:firstRowLastColumn="0" w:lastRowFirstColumn="0" w:lastRowLastColumn="0"/>
-            <w:tcW w:w="1054" w:type="dxa"/>
-            <w:vMerge/>
-          </w:tcPr>
-          <w:p>
-            <w:pPr>
-              <w:rPr>
-                <w:rFonts w:ascii="Book Antiqua" w:hAnsi="Book Antiqua"/>
-              </w:rPr>
-            </w:pPr>
-          </w:p>
-        </w:tc>
-        <w:tc>
-          <w:tcPr>
-            <w:tcW w:w="3118" w:type="dxa"/>
-          </w:tcPr>
-          <w:p>
-            <w:pPr>
-              <w:spacing w:before="380"/>
-              <w:jc w:val="center"/>
-              <w:cnfStyle w:val="000000100000" w:firstRow="0" w:lastRow="0" w:firstColumn="0" w:lastColumn="0" w:oddVBand="0" w:evenVBand="0" w:oddHBand="1" w:evenHBand="0" w:firstRowFirstColumn="0" w:firstRowLastColumn="0" w:lastRowFirstColumn="0" w:lastRowLastColumn="0"/>
-              <w:rPr>
-                <w:rFonts w:ascii="Book Antiqua" w:hAnsi="Book Antiqua"/>
-              </w:rPr>
-            </w:pPr>
-            <w:proofErr w:type="spellStart"/>
-            <w:proofErr w:type="gramStart"/>
-            <w:r>
-              <w:rPr>
-                <w:rFonts w:ascii="Book Antiqua" w:hAnsi="Book Antiqua"/>
-              </w:rPr>
-              <w:t>initialiseAccounts</w:t>
-            </w:r>
-            <w:proofErr w:type="spellEnd"/>
-            <w:r>
-              <w:rPr>
-                <w:rFonts w:ascii="Book Antiqua" w:hAnsi="Book Antiqua"/>
-              </w:rPr>
-              <w:t>(</w:t>
-            </w:r>
-            <w:proofErr w:type="gramEnd"/>
-            <w:r>
-              <w:rPr>
-                <w:rFonts w:ascii="Book Antiqua" w:hAnsi="Book Antiqua"/>
-              </w:rPr>
-              <w:t>)</w:t>
-            </w:r>
-          </w:p>
-        </w:tc>
-        <w:tc>
-          <w:tcPr>
-            <w:tcW w:w="1616" w:type="dxa"/>
-          </w:tcPr>
-          <w:p>
-            <w:pPr>
-              <w:spacing w:before="380"/>
-              <w:jc w:val="center"/>
-              <w:cnfStyle w:val="000000100000" w:firstRow="0" w:lastRow="0" w:firstColumn="0" w:lastColumn="0" w:oddVBand="0" w:evenVBand="0" w:oddHBand="1" w:evenHBand="0" w:firstRowFirstColumn="0" w:firstRowLastColumn="0" w:lastRowFirstColumn="0" w:lastRowLastColumn="0"/>
-              <w:rPr>
-                <w:rFonts w:ascii="Book Antiqua" w:hAnsi="Book Antiqua"/>
-              </w:rPr>
-            </w:pPr>
-            <w:r>
-              <w:rPr>
-                <w:rFonts w:ascii="Book Antiqua" w:hAnsi="Book Antiqua"/>
-              </w:rPr>
-              <w:t>void</w:t>
-            </w:r>
-          </w:p>
-        </w:tc>
-        <w:tc>
-          <w:tcPr>
-            <w:tcW w:w="1834" w:type="dxa"/>
-          </w:tcPr>
-          <w:p>
-            <w:pPr>
-              <w:spacing w:before="380"/>
-              <w:jc w:val="center"/>
-              <w:cnfStyle w:val="000000100000" w:firstRow="0" w:lastRow="0" w:firstColumn="0" w:lastColumn="0" w:oddVBand="0" w:evenVBand="0" w:oddHBand="1" w:evenHBand="0" w:firstRowFirstColumn="0" w:firstRowLastColumn="0" w:lastRowFirstColumn="0" w:lastRowLastColumn="0"/>
-              <w:rPr>
-                <w:rFonts w:ascii="Book Antiqua" w:hAnsi="Book Antiqua"/>
-              </w:rPr>
-            </w:pPr>
-            <w:r>
-              <w:rPr>
-                <w:rFonts w:ascii="Book Antiqua" w:hAnsi="Book Antiqua"/>
-              </w:rPr>
-              <w:t>-</w:t>
-            </w:r>
-          </w:p>
-        </w:tc>
-        <w:tc>
-          <w:tcPr>
-            <w:tcW w:w="1407" w:type="dxa"/>
-          </w:tcPr>
-          <w:p>
-            <w:pPr>
-              <w:jc w:val="center"/>
-              <w:cnfStyle w:val="000000100000" w:firstRow="0" w:lastRow="0" w:firstColumn="0" w:lastColumn="0" w:oddVBand="0" w:evenVBand="0" w:oddHBand="1" w:evenHBand="0" w:firstRowFirstColumn="0" w:firstRowLastColumn="0" w:lastRowFirstColumn="0" w:lastRowLastColumn="0"/>
-              <w:rPr>
-                <w:rFonts w:ascii="Book Antiqua" w:hAnsi="Book Antiqua"/>
-              </w:rPr>
-            </w:pPr>
-            <w:r>
-              <w:rPr>
-                <w:rFonts w:ascii="Book Antiqua" w:hAnsi="Book Antiqua"/>
-              </w:rPr>
-              <w:t>Function for initializing accounts</w:t>
-            </w:r>
-          </w:p>
-        </w:tc>
-      </w:tr>
-      <w:tr>
-        <w:tc>
-          <w:tcPr>
-            <w:cnfStyle w:val="001000000000" w:firstRow="0" w:lastRow="0" w:firstColumn="1" w:lastColumn="0" w:oddVBand="0" w:evenVBand="0" w:oddHBand="0" w:evenHBand="0" w:firstRowFirstColumn="0" w:firstRowLastColumn="0" w:lastRowFirstColumn="0" w:lastRowLastColumn="0"/>
-            <w:tcW w:w="1054" w:type="dxa"/>
+            <w:tcW w:w="792" w:type="dxa"/>
             <w:vMerge w:val="restart"/>
             <w:textDirection w:val="btLr"/>
           </w:tcPr>
@@ -5421,7 +5516,7 @@
         </w:tc>
         <w:tc>
           <w:tcPr>
-            <w:tcW w:w="3118" w:type="dxa"/>
+            <w:tcW w:w="3380" w:type="dxa"/>
           </w:tcPr>
           <w:p>
             <w:pPr>
@@ -5530,7 +5625,7 @@
         <w:tc>
           <w:tcPr>
             <w:cnfStyle w:val="001000000000" w:firstRow="0" w:lastRow="0" w:firstColumn="1" w:lastColumn="0" w:oddVBand="0" w:evenVBand="0" w:oddHBand="0" w:evenHBand="0" w:firstRowFirstColumn="0" w:firstRowLastColumn="0" w:lastRowFirstColumn="0" w:lastRowLastColumn="0"/>
-            <w:tcW w:w="1054" w:type="dxa"/>
+            <w:tcW w:w="792" w:type="dxa"/>
             <w:vMerge/>
           </w:tcPr>
           <w:p>
@@ -5543,7 +5638,7 @@
         </w:tc>
         <w:tc>
           <w:tcPr>
-            <w:tcW w:w="3118" w:type="dxa"/>
+            <w:tcW w:w="3380" w:type="dxa"/>
           </w:tcPr>
           <w:p>
             <w:pPr>
@@ -5639,19 +5734,711 @@
               <w:rPr>
                 <w:rFonts w:ascii="Book Antiqua" w:hAnsi="Book Antiqua" w:cs="Consolas"/>
               </w:rPr>
-              <w:t xml:space="preserve">Remove </w:t>
-            </w:r>
+              <w:t>Remove Second Kingdom events</w:t>
+            </w:r>
+          </w:p>
+        </w:tc>
+      </w:tr>
+      <w:tr>
+        <w:trPr>
+          <w:trHeight w:val="1003"/>
+        </w:trPr>
+        <w:tc>
+          <w:tcPr>
+            <w:cnfStyle w:val="001000000000" w:firstRow="0" w:lastRow="0" w:firstColumn="1" w:lastColumn="0" w:oddVBand="0" w:evenVBand="0" w:oddHBand="0" w:evenHBand="0" w:firstRowFirstColumn="0" w:firstRowLastColumn="0" w:lastRowFirstColumn="0" w:lastRowLastColumn="0"/>
+            <w:tcW w:w="792" w:type="dxa"/>
+            <w:vMerge w:val="restart"/>
+            <w:textDirection w:val="btLr"/>
+          </w:tcPr>
+          <w:p>
+            <w:pPr>
+              <w:ind w:left="113" w:right="113"/>
+              <w:jc w:val="center"/>
+              <w:rPr>
+                <w:rFonts w:ascii="Book Antiqua" w:hAnsi="Book Antiqua"/>
+                <w:sz w:val="28"/>
+                <w:szCs w:val="28"/>
+              </w:rPr>
+            </w:pPr>
+            <w:proofErr w:type="spellStart"/>
+            <w:r>
+              <w:rPr>
+                <w:rFonts w:ascii="Book Antiqua" w:hAnsi="Book Antiqua"/>
+                <w:sz w:val="28"/>
+                <w:szCs w:val="28"/>
+              </w:rPr>
+              <w:t>EventForm.h</w:t>
+            </w:r>
+            <w:proofErr w:type="spellEnd"/>
+          </w:p>
+        </w:tc>
+        <w:tc>
+          <w:tcPr>
+            <w:tcW w:w="3380" w:type="dxa"/>
+          </w:tcPr>
+          <w:p>
+            <w:pPr>
+              <w:spacing w:before="660"/>
+              <w:jc w:val="center"/>
+              <w:cnfStyle w:val="000000000000" w:firstRow="0" w:lastRow="0" w:firstColumn="0" w:lastColumn="0" w:oddVBand="0" w:evenVBand="0" w:oddHBand="0" w:evenHBand="0" w:firstRowFirstColumn="0" w:firstRowLastColumn="0" w:lastRowFirstColumn="0" w:lastRowLastColumn="0"/>
+              <w:rPr>
+                <w:rFonts w:ascii="Book Antiqua" w:hAnsi="Book Antiqua" w:cs="Times New Roman"/>
+                <w:color w:val="000000"/>
+              </w:rPr>
+            </w:pPr>
+            <w:proofErr w:type="spellStart"/>
+            <w:proofErr w:type="gramStart"/>
+            <w:r>
+              <w:rPr>
+                <w:rFonts w:ascii="Book Antiqua" w:hAnsi="Book Antiqua" w:cs="Times New Roman"/>
+                <w:color w:val="000000"/>
+              </w:rPr>
+              <w:t>HideAdminTextBoxes</w:t>
+            </w:r>
+            <w:proofErr w:type="spellEnd"/>
+            <w:r>
+              <w:rPr>
+                <w:rFonts w:ascii="Book Antiqua" w:hAnsi="Book Antiqua" w:cs="Times New Roman"/>
+                <w:color w:val="000000"/>
+              </w:rPr>
+              <w:t>(</w:t>
+            </w:r>
+            <w:proofErr w:type="gramEnd"/>
+            <w:r>
+              <w:rPr>
+                <w:rFonts w:ascii="Book Antiqua" w:hAnsi="Book Antiqua" w:cs="Times New Roman"/>
+                <w:color w:val="000000"/>
+              </w:rPr>
+              <w:t>)</w:t>
+            </w:r>
+          </w:p>
+        </w:tc>
+        <w:tc>
+          <w:tcPr>
+            <w:tcW w:w="1616" w:type="dxa"/>
+          </w:tcPr>
+          <w:p>
+            <w:pPr>
+              <w:spacing w:before="660"/>
+              <w:jc w:val="center"/>
+              <w:cnfStyle w:val="000000000000" w:firstRow="0" w:lastRow="0" w:firstColumn="0" w:lastColumn="0" w:oddVBand="0" w:evenVBand="0" w:oddHBand="0" w:evenHBand="0" w:firstRowFirstColumn="0" w:firstRowLastColumn="0" w:lastRowFirstColumn="0" w:lastRowLastColumn="0"/>
+              <w:rPr>
+                <w:rFonts w:ascii="Book Antiqua" w:hAnsi="Book Antiqua" w:cs="Times New Roman"/>
+              </w:rPr>
+            </w:pPr>
+            <w:r>
+              <w:rPr>
+                <w:rFonts w:ascii="Book Antiqua" w:hAnsi="Book Antiqua" w:cs="Times New Roman"/>
+              </w:rPr>
+              <w:t>void</w:t>
+            </w:r>
+          </w:p>
+        </w:tc>
+        <w:tc>
+          <w:tcPr>
+            <w:tcW w:w="1834" w:type="dxa"/>
+          </w:tcPr>
+          <w:p>
+            <w:pPr>
+              <w:spacing w:before="660"/>
+              <w:jc w:val="center"/>
+              <w:cnfStyle w:val="000000000000" w:firstRow="0" w:lastRow="0" w:firstColumn="0" w:lastColumn="0" w:oddVBand="0" w:evenVBand="0" w:oddHBand="0" w:evenHBand="0" w:firstRowFirstColumn="0" w:firstRowLastColumn="0" w:lastRowFirstColumn="0" w:lastRowLastColumn="0"/>
+              <w:rPr>
+                <w:rFonts w:ascii="Book Antiqua" w:hAnsi="Book Antiqua" w:cs="Times New Roman"/>
+              </w:rPr>
+            </w:pPr>
+            <w:r>
+              <w:rPr>
+                <w:rFonts w:ascii="Book Antiqua" w:hAnsi="Book Antiqua" w:cs="Times New Roman"/>
+              </w:rPr>
+              <w:t>-</w:t>
+            </w:r>
+          </w:p>
+        </w:tc>
+        <w:tc>
+          <w:tcPr>
+            <w:tcW w:w="1407" w:type="dxa"/>
+          </w:tcPr>
+          <w:p>
+            <w:pPr>
+              <w:jc w:val="center"/>
+              <w:cnfStyle w:val="000000000000" w:firstRow="0" w:lastRow="0" w:firstColumn="0" w:lastColumn="0" w:oddVBand="0" w:evenVBand="0" w:oddHBand="0" w:evenHBand="0" w:firstRowFirstColumn="0" w:firstRowLastColumn="0" w:lastRowFirstColumn="0" w:lastRowLastColumn="0"/>
+              <w:rPr>
+                <w:rFonts w:ascii="Book Antiqua" w:hAnsi="Book Antiqua" w:cs="Times New Roman"/>
+              </w:rPr>
+            </w:pPr>
+            <w:r>
+              <w:rPr>
+                <w:rFonts w:ascii="Book Antiqua" w:hAnsi="Book Antiqua" w:cs="Times New Roman"/>
+                <w:color w:val="000000" w:themeColor="text1"/>
+              </w:rPr>
+              <w:t xml:space="preserve">Function that </w:t>
+            </w:r>
+            <w:proofErr w:type="gramStart"/>
+            <w:r>
+              <w:rPr>
+                <w:rFonts w:ascii="Book Antiqua" w:hAnsi="Book Antiqua" w:cs="Times New Roman"/>
+                <w:color w:val="000000" w:themeColor="text1"/>
+              </w:rPr>
+              <w:t>turn</w:t>
+            </w:r>
+            <w:proofErr w:type="gramEnd"/>
+            <w:r>
+              <w:rPr>
+                <w:rFonts w:ascii="Book Antiqua" w:hAnsi="Book Antiqua" w:cs="Times New Roman"/>
+                <w:color w:val="000000" w:themeColor="text1"/>
+              </w:rPr>
+              <w:t xml:space="preserve"> off the </w:t>
+            </w:r>
+            <w:proofErr w:type="spellStart"/>
+            <w:r>
+              <w:rPr>
+                <w:rFonts w:ascii="Book Antiqua" w:hAnsi="Book Antiqua" w:cs="Times New Roman"/>
+                <w:color w:val="000000" w:themeColor="text1"/>
+              </w:rPr>
+              <w:t>readonly</w:t>
+            </w:r>
+            <w:proofErr w:type="spellEnd"/>
+            <w:r>
+              <w:rPr>
+                <w:rFonts w:ascii="Book Antiqua" w:hAnsi="Book Antiqua" w:cs="Times New Roman"/>
+                <w:color w:val="000000" w:themeColor="text1"/>
+              </w:rPr>
+              <w:t xml:space="preserve"> mode for textboxes</w:t>
+            </w:r>
+          </w:p>
+        </w:tc>
+      </w:tr>
+      <w:tr>
+        <w:trPr>
+          <w:cnfStyle w:val="000000100000" w:firstRow="0" w:lastRow="0" w:firstColumn="0" w:lastColumn="0" w:oddVBand="0" w:evenVBand="0" w:oddHBand="1" w:evenHBand="0" w:firstRowFirstColumn="0" w:firstRowLastColumn="0" w:lastRowFirstColumn="0" w:lastRowLastColumn="0"/>
+          <w:trHeight w:val="1003"/>
+        </w:trPr>
+        <w:tc>
+          <w:tcPr>
+            <w:cnfStyle w:val="001000000000" w:firstRow="0" w:lastRow="0" w:firstColumn="1" w:lastColumn="0" w:oddVBand="0" w:evenVBand="0" w:oddHBand="0" w:evenHBand="0" w:firstRowFirstColumn="0" w:firstRowLastColumn="0" w:lastRowFirstColumn="0" w:lastRowLastColumn="0"/>
+            <w:tcW w:w="792" w:type="dxa"/>
+            <w:vMerge/>
+          </w:tcPr>
+          <w:p>
+            <w:pPr>
+              <w:rPr>
+                <w:rFonts w:ascii="Book Antiqua" w:hAnsi="Book Antiqua"/>
+              </w:rPr>
+            </w:pPr>
+          </w:p>
+        </w:tc>
+        <w:tc>
+          <w:tcPr>
+            <w:tcW w:w="3380" w:type="dxa"/>
+          </w:tcPr>
+          <w:p>
+            <w:pPr>
+              <w:spacing w:before="660"/>
+              <w:jc w:val="center"/>
+              <w:cnfStyle w:val="000000100000" w:firstRow="0" w:lastRow="0" w:firstColumn="0" w:lastColumn="0" w:oddVBand="0" w:evenVBand="0" w:oddHBand="1" w:evenHBand="0" w:firstRowFirstColumn="0" w:firstRowLastColumn="0" w:lastRowFirstColumn="0" w:lastRowLastColumn="0"/>
+              <w:rPr>
+                <w:rFonts w:ascii="Book Antiqua" w:hAnsi="Book Antiqua" w:cs="Times New Roman"/>
+                <w:color w:val="000000"/>
+              </w:rPr>
+            </w:pPr>
+            <w:proofErr w:type="spellStart"/>
+            <w:proofErr w:type="gramStart"/>
             <w:r>
               <w:rPr>
                 <w:rFonts w:ascii="Book Antiqua" w:hAnsi="Book Antiqua" w:cs="Consolas"/>
-              </w:rPr>
-              <w:t>Second</w:t>
-            </w:r>
+                <w:color w:val="000000"/>
+              </w:rPr>
+              <w:t>ShowAdminTextBoxes</w:t>
+            </w:r>
+            <w:proofErr w:type="spellEnd"/>
             <w:r>
               <w:rPr>
                 <w:rFonts w:ascii="Book Antiqua" w:hAnsi="Book Antiqua" w:cs="Consolas"/>
-              </w:rPr>
-              <w:t xml:space="preserve"> Kingdom events</w:t>
+                <w:color w:val="000000"/>
+              </w:rPr>
+              <w:t>(</w:t>
+            </w:r>
+            <w:proofErr w:type="gramEnd"/>
+            <w:r>
+              <w:rPr>
+                <w:rFonts w:ascii="Book Antiqua" w:hAnsi="Book Antiqua" w:cs="Consolas"/>
+                <w:color w:val="000000"/>
+              </w:rPr>
+              <w:t>)</w:t>
+            </w:r>
+          </w:p>
+        </w:tc>
+        <w:tc>
+          <w:tcPr>
+            <w:tcW w:w="1616" w:type="dxa"/>
+          </w:tcPr>
+          <w:p>
+            <w:pPr>
+              <w:spacing w:before="660"/>
+              <w:jc w:val="center"/>
+              <w:cnfStyle w:val="000000100000" w:firstRow="0" w:lastRow="0" w:firstColumn="0" w:lastColumn="0" w:oddVBand="0" w:evenVBand="0" w:oddHBand="1" w:evenHBand="0" w:firstRowFirstColumn="0" w:firstRowLastColumn="0" w:lastRowFirstColumn="0" w:lastRowLastColumn="0"/>
+              <w:rPr>
+                <w:rFonts w:ascii="Book Antiqua" w:hAnsi="Book Antiqua" w:cs="Times New Roman"/>
+              </w:rPr>
+            </w:pPr>
+            <w:r>
+              <w:rPr>
+                <w:rFonts w:ascii="Book Antiqua" w:hAnsi="Book Antiqua" w:cs="Times New Roman"/>
+              </w:rPr>
+              <w:t>void</w:t>
+            </w:r>
+          </w:p>
+        </w:tc>
+        <w:tc>
+          <w:tcPr>
+            <w:tcW w:w="1834" w:type="dxa"/>
+          </w:tcPr>
+          <w:p>
+            <w:pPr>
+              <w:spacing w:before="660"/>
+              <w:jc w:val="center"/>
+              <w:cnfStyle w:val="000000100000" w:firstRow="0" w:lastRow="0" w:firstColumn="0" w:lastColumn="0" w:oddVBand="0" w:evenVBand="0" w:oddHBand="1" w:evenHBand="0" w:firstRowFirstColumn="0" w:firstRowLastColumn="0" w:lastRowFirstColumn="0" w:lastRowLastColumn="0"/>
+              <w:rPr>
+                <w:rFonts w:ascii="Book Antiqua" w:hAnsi="Book Antiqua" w:cs="Times New Roman"/>
+              </w:rPr>
+            </w:pPr>
+            <w:r>
+              <w:rPr>
+                <w:rFonts w:ascii="Book Antiqua" w:hAnsi="Book Antiqua" w:cs="Times New Roman"/>
+              </w:rPr>
+              <w:t>-</w:t>
+            </w:r>
+          </w:p>
+        </w:tc>
+        <w:tc>
+          <w:tcPr>
+            <w:tcW w:w="1407" w:type="dxa"/>
+          </w:tcPr>
+          <w:p>
+            <w:pPr>
+              <w:jc w:val="center"/>
+              <w:cnfStyle w:val="000000100000" w:firstRow="0" w:lastRow="0" w:firstColumn="0" w:lastColumn="0" w:oddVBand="0" w:evenVBand="0" w:oddHBand="1" w:evenHBand="0" w:firstRowFirstColumn="0" w:firstRowLastColumn="0" w:lastRowFirstColumn="0" w:lastRowLastColumn="0"/>
+              <w:rPr>
+                <w:rFonts w:ascii="Book Antiqua" w:hAnsi="Book Antiqua" w:cs="Times New Roman"/>
+                <w:color w:val="000000" w:themeColor="text1"/>
+              </w:rPr>
+            </w:pPr>
+            <w:r>
+              <w:rPr>
+                <w:rFonts w:ascii="Book Antiqua" w:hAnsi="Book Antiqua" w:cs="Consolas"/>
+                <w:color w:val="000000" w:themeColor="text1"/>
+              </w:rPr>
+              <w:t xml:space="preserve">Function that </w:t>
+            </w:r>
+            <w:proofErr w:type="gramStart"/>
+            <w:r>
+              <w:rPr>
+                <w:rFonts w:ascii="Book Antiqua" w:hAnsi="Book Antiqua" w:cs="Consolas"/>
+                <w:color w:val="000000" w:themeColor="text1"/>
+              </w:rPr>
+              <w:t>turn</w:t>
+            </w:r>
+            <w:proofErr w:type="gramEnd"/>
+            <w:r>
+              <w:rPr>
+                <w:rFonts w:ascii="Book Antiqua" w:hAnsi="Book Antiqua" w:cs="Consolas"/>
+                <w:color w:val="000000" w:themeColor="text1"/>
+              </w:rPr>
+              <w:t xml:space="preserve"> on the </w:t>
+            </w:r>
+            <w:proofErr w:type="spellStart"/>
+            <w:r>
+              <w:rPr>
+                <w:rFonts w:ascii="Book Antiqua" w:hAnsi="Book Antiqua" w:cs="Consolas"/>
+                <w:color w:val="000000" w:themeColor="text1"/>
+              </w:rPr>
+              <w:t>readonly</w:t>
+            </w:r>
+            <w:proofErr w:type="spellEnd"/>
+            <w:r>
+              <w:rPr>
+                <w:rFonts w:ascii="Book Antiqua" w:hAnsi="Book Antiqua" w:cs="Consolas"/>
+                <w:color w:val="000000" w:themeColor="text1"/>
+              </w:rPr>
+              <w:t xml:space="preserve"> mode for textboxes</w:t>
+            </w:r>
+          </w:p>
+        </w:tc>
+      </w:tr>
+      <w:tr>
+        <w:trPr>
+          <w:trHeight w:val="823"/>
+        </w:trPr>
+        <w:tc>
+          <w:tcPr>
+            <w:cnfStyle w:val="001000000000" w:firstRow="0" w:lastRow="0" w:firstColumn="1" w:lastColumn="0" w:oddVBand="0" w:evenVBand="0" w:oddHBand="0" w:evenHBand="0" w:firstRowFirstColumn="0" w:firstRowLastColumn="0" w:lastRowFirstColumn="0" w:lastRowLastColumn="0"/>
+            <w:tcW w:w="792" w:type="dxa"/>
+            <w:vMerge/>
+          </w:tcPr>
+          <w:p>
+            <w:pPr>
+              <w:rPr>
+                <w:rFonts w:ascii="Book Antiqua" w:hAnsi="Book Antiqua"/>
+              </w:rPr>
+            </w:pPr>
+          </w:p>
+        </w:tc>
+        <w:tc>
+          <w:tcPr>
+            <w:tcW w:w="3380" w:type="dxa"/>
+          </w:tcPr>
+          <w:p>
+            <w:pPr>
+              <w:spacing w:before="280"/>
+              <w:jc w:val="center"/>
+              <w:cnfStyle w:val="000000000000" w:firstRow="0" w:lastRow="0" w:firstColumn="0" w:lastColumn="0" w:oddVBand="0" w:evenVBand="0" w:oddHBand="0" w:evenHBand="0" w:firstRowFirstColumn="0" w:firstRowLastColumn="0" w:lastRowFirstColumn="0" w:lastRowLastColumn="0"/>
+              <w:rPr>
+                <w:rFonts w:ascii="Book Antiqua" w:hAnsi="Book Antiqua" w:cs="Times New Roman"/>
+                <w:color w:val="000000"/>
+              </w:rPr>
+            </w:pPr>
+            <w:proofErr w:type="spellStart"/>
+            <w:proofErr w:type="gramStart"/>
+            <w:r>
+              <w:rPr>
+                <w:rFonts w:ascii="Book Antiqua" w:hAnsi="Book Antiqua" w:cs="Consolas"/>
+                <w:color w:val="000000"/>
+              </w:rPr>
+              <w:t>ShowQuestion</w:t>
+            </w:r>
+            <w:proofErr w:type="spellEnd"/>
+            <w:r>
+              <w:rPr>
+                <w:rFonts w:ascii="Book Antiqua" w:hAnsi="Book Antiqua" w:cs="Consolas"/>
+                <w:color w:val="000000"/>
+              </w:rPr>
+              <w:t>(</w:t>
+            </w:r>
+            <w:proofErr w:type="gramEnd"/>
+            <w:r>
+              <w:rPr>
+                <w:rFonts w:ascii="Book Antiqua" w:hAnsi="Book Antiqua" w:cs="Consolas"/>
+                <w:color w:val="000000"/>
+              </w:rPr>
+              <w:t>)</w:t>
+            </w:r>
+          </w:p>
+        </w:tc>
+        <w:tc>
+          <w:tcPr>
+            <w:tcW w:w="1616" w:type="dxa"/>
+          </w:tcPr>
+          <w:p>
+            <w:pPr>
+              <w:spacing w:before="280"/>
+              <w:jc w:val="center"/>
+              <w:cnfStyle w:val="000000000000" w:firstRow="0" w:lastRow="0" w:firstColumn="0" w:lastColumn="0" w:oddVBand="0" w:evenVBand="0" w:oddHBand="0" w:evenHBand="0" w:firstRowFirstColumn="0" w:firstRowLastColumn="0" w:lastRowFirstColumn="0" w:lastRowLastColumn="0"/>
+              <w:rPr>
+                <w:rFonts w:ascii="Book Antiqua" w:hAnsi="Book Antiqua" w:cs="Times New Roman"/>
+              </w:rPr>
+            </w:pPr>
+            <w:r>
+              <w:rPr>
+                <w:rFonts w:ascii="Book Antiqua" w:hAnsi="Book Antiqua" w:cs="Times New Roman"/>
+              </w:rPr>
+              <w:t>void</w:t>
+            </w:r>
+          </w:p>
+        </w:tc>
+        <w:tc>
+          <w:tcPr>
+            <w:tcW w:w="1834" w:type="dxa"/>
+          </w:tcPr>
+          <w:p>
+            <w:pPr>
+              <w:spacing w:before="280"/>
+              <w:jc w:val="center"/>
+              <w:cnfStyle w:val="000000000000" w:firstRow="0" w:lastRow="0" w:firstColumn="0" w:lastColumn="0" w:oddVBand="0" w:evenVBand="0" w:oddHBand="0" w:evenHBand="0" w:firstRowFirstColumn="0" w:firstRowLastColumn="0" w:lastRowFirstColumn="0" w:lastRowLastColumn="0"/>
+              <w:rPr>
+                <w:rFonts w:ascii="Book Antiqua" w:hAnsi="Book Antiqua" w:cs="Times New Roman"/>
+              </w:rPr>
+            </w:pPr>
+            <w:r>
+              <w:rPr>
+                <w:rFonts w:ascii="Book Antiqua" w:hAnsi="Book Antiqua" w:cs="Times New Roman"/>
+              </w:rPr>
+              <w:t>-</w:t>
+            </w:r>
+          </w:p>
+        </w:tc>
+        <w:tc>
+          <w:tcPr>
+            <w:tcW w:w="1407" w:type="dxa"/>
+          </w:tcPr>
+          <w:p>
+            <w:pPr>
+              <w:jc w:val="center"/>
+              <w:cnfStyle w:val="000000000000" w:firstRow="0" w:lastRow="0" w:firstColumn="0" w:lastColumn="0" w:oddVBand="0" w:evenVBand="0" w:oddHBand="0" w:evenHBand="0" w:firstRowFirstColumn="0" w:firstRowLastColumn="0" w:lastRowFirstColumn="0" w:lastRowLastColumn="0"/>
+              <w:rPr>
+                <w:rFonts w:ascii="Book Antiqua" w:hAnsi="Book Antiqua" w:cs="Times New Roman"/>
+                <w:color w:val="000000" w:themeColor="text1"/>
+              </w:rPr>
+            </w:pPr>
+            <w:r>
+              <w:rPr>
+                <w:rFonts w:ascii="Book Antiqua" w:hAnsi="Book Antiqua" w:cs="Consolas"/>
+                <w:color w:val="000000" w:themeColor="text1"/>
+              </w:rPr>
+              <w:t>Function for showing question</w:t>
+            </w:r>
+          </w:p>
+        </w:tc>
+      </w:tr>
+      <w:tr>
+        <w:trPr>
+          <w:cnfStyle w:val="000000100000" w:firstRow="0" w:lastRow="0" w:firstColumn="0" w:lastColumn="0" w:oddVBand="0" w:evenVBand="0" w:oddHBand="1" w:evenHBand="0" w:firstRowFirstColumn="0" w:firstRowLastColumn="0" w:lastRowFirstColumn="0" w:lastRowLastColumn="0"/>
+          <w:trHeight w:val="787"/>
+        </w:trPr>
+        <w:tc>
+          <w:tcPr>
+            <w:cnfStyle w:val="001000000000" w:firstRow="0" w:lastRow="0" w:firstColumn="1" w:lastColumn="0" w:oddVBand="0" w:evenVBand="0" w:oddHBand="0" w:evenHBand="0" w:firstRowFirstColumn="0" w:firstRowLastColumn="0" w:lastRowFirstColumn="0" w:lastRowLastColumn="0"/>
+            <w:tcW w:w="792" w:type="dxa"/>
+            <w:vMerge/>
+          </w:tcPr>
+          <w:p>
+            <w:pPr>
+              <w:rPr>
+                <w:rFonts w:ascii="Book Antiqua" w:hAnsi="Book Antiqua"/>
+              </w:rPr>
+            </w:pPr>
+          </w:p>
+        </w:tc>
+        <w:tc>
+          <w:tcPr>
+            <w:tcW w:w="3380" w:type="dxa"/>
+          </w:tcPr>
+          <w:p>
+            <w:pPr>
+              <w:spacing w:before="280"/>
+              <w:jc w:val="center"/>
+              <w:cnfStyle w:val="000000100000" w:firstRow="0" w:lastRow="0" w:firstColumn="0" w:lastColumn="0" w:oddVBand="0" w:evenVBand="0" w:oddHBand="1" w:evenHBand="0" w:firstRowFirstColumn="0" w:firstRowLastColumn="0" w:lastRowFirstColumn="0" w:lastRowLastColumn="0"/>
+              <w:rPr>
+                <w:rFonts w:ascii="Book Antiqua" w:hAnsi="Book Antiqua" w:cs="Times New Roman"/>
+                <w:color w:val="000000"/>
+              </w:rPr>
+            </w:pPr>
+            <w:proofErr w:type="spellStart"/>
+            <w:proofErr w:type="gramStart"/>
+            <w:r>
+              <w:rPr>
+                <w:rFonts w:ascii="Book Antiqua" w:hAnsi="Book Antiqua" w:cs="Consolas"/>
+                <w:color w:val="000000"/>
+              </w:rPr>
+              <w:t>HideQuestion</w:t>
+            </w:r>
+            <w:proofErr w:type="spellEnd"/>
+            <w:r>
+              <w:rPr>
+                <w:rFonts w:ascii="Book Antiqua" w:hAnsi="Book Antiqua" w:cs="Consolas"/>
+                <w:color w:val="000000"/>
+              </w:rPr>
+              <w:t>(</w:t>
+            </w:r>
+            <w:proofErr w:type="gramEnd"/>
+            <w:r>
+              <w:rPr>
+                <w:rFonts w:ascii="Book Antiqua" w:hAnsi="Book Antiqua" w:cs="Consolas"/>
+                <w:color w:val="000000"/>
+              </w:rPr>
+              <w:t>)</w:t>
+            </w:r>
+          </w:p>
+        </w:tc>
+        <w:tc>
+          <w:tcPr>
+            <w:tcW w:w="1616" w:type="dxa"/>
+          </w:tcPr>
+          <w:p>
+            <w:pPr>
+              <w:spacing w:before="280"/>
+              <w:jc w:val="center"/>
+              <w:cnfStyle w:val="000000100000" w:firstRow="0" w:lastRow="0" w:firstColumn="0" w:lastColumn="0" w:oddVBand="0" w:evenVBand="0" w:oddHBand="1" w:evenHBand="0" w:firstRowFirstColumn="0" w:firstRowLastColumn="0" w:lastRowFirstColumn="0" w:lastRowLastColumn="0"/>
+              <w:rPr>
+                <w:rFonts w:ascii="Book Antiqua" w:hAnsi="Book Antiqua" w:cs="Times New Roman"/>
+              </w:rPr>
+            </w:pPr>
+            <w:r>
+              <w:rPr>
+                <w:rFonts w:ascii="Book Antiqua" w:hAnsi="Book Antiqua" w:cs="Times New Roman"/>
+              </w:rPr>
+              <w:t>void</w:t>
+            </w:r>
+          </w:p>
+        </w:tc>
+        <w:tc>
+          <w:tcPr>
+            <w:tcW w:w="1834" w:type="dxa"/>
+          </w:tcPr>
+          <w:p>
+            <w:pPr>
+              <w:spacing w:before="280"/>
+              <w:jc w:val="center"/>
+              <w:cnfStyle w:val="000000100000" w:firstRow="0" w:lastRow="0" w:firstColumn="0" w:lastColumn="0" w:oddVBand="0" w:evenVBand="0" w:oddHBand="1" w:evenHBand="0" w:firstRowFirstColumn="0" w:firstRowLastColumn="0" w:lastRowFirstColumn="0" w:lastRowLastColumn="0"/>
+              <w:rPr>
+                <w:rFonts w:ascii="Book Antiqua" w:hAnsi="Book Antiqua" w:cs="Times New Roman"/>
+              </w:rPr>
+            </w:pPr>
+            <w:r>
+              <w:rPr>
+                <w:rFonts w:ascii="Book Antiqua" w:hAnsi="Book Antiqua" w:cs="Times New Roman"/>
+              </w:rPr>
+              <w:t>-</w:t>
+            </w:r>
+          </w:p>
+        </w:tc>
+        <w:tc>
+          <w:tcPr>
+            <w:tcW w:w="1407" w:type="dxa"/>
+          </w:tcPr>
+          <w:p>
+            <w:pPr>
+              <w:jc w:val="center"/>
+              <w:cnfStyle w:val="000000100000" w:firstRow="0" w:lastRow="0" w:firstColumn="0" w:lastColumn="0" w:oddVBand="0" w:evenVBand="0" w:oddHBand="1" w:evenHBand="0" w:firstRowFirstColumn="0" w:firstRowLastColumn="0" w:lastRowFirstColumn="0" w:lastRowLastColumn="0"/>
+              <w:rPr>
+                <w:rFonts w:ascii="Book Antiqua" w:hAnsi="Book Antiqua" w:cs="Times New Roman"/>
+                <w:color w:val="000000" w:themeColor="text1"/>
+              </w:rPr>
+            </w:pPr>
+            <w:r>
+              <w:rPr>
+                <w:rFonts w:ascii="Book Antiqua" w:hAnsi="Book Antiqua" w:cs="Consolas"/>
+                <w:color w:val="000000" w:themeColor="text1"/>
+              </w:rPr>
+              <w:t>Function for hiding question</w:t>
+            </w:r>
+          </w:p>
+        </w:tc>
+      </w:tr>
+      <w:tr>
+        <w:trPr>
+          <w:trHeight w:val="787"/>
+        </w:trPr>
+        <w:tc>
+          <w:tcPr>
+            <w:cnfStyle w:val="001000000000" w:firstRow="0" w:lastRow="0" w:firstColumn="1" w:lastColumn="0" w:oddVBand="0" w:evenVBand="0" w:oddHBand="0" w:evenHBand="0" w:firstRowFirstColumn="0" w:firstRowLastColumn="0" w:lastRowFirstColumn="0" w:lastRowLastColumn="0"/>
+            <w:tcW w:w="792" w:type="dxa"/>
+            <w:vMerge/>
+          </w:tcPr>
+          <w:p>
+            <w:pPr>
+              <w:rPr>
+                <w:rFonts w:ascii="Book Antiqua" w:hAnsi="Book Antiqua"/>
+              </w:rPr>
+            </w:pPr>
+          </w:p>
+        </w:tc>
+        <w:tc>
+          <w:tcPr>
+            <w:tcW w:w="3380" w:type="dxa"/>
+          </w:tcPr>
+          <w:p>
+            <w:pPr>
+              <w:spacing w:before="480"/>
+              <w:jc w:val="center"/>
+              <w:cnfStyle w:val="000000000000" w:firstRow="0" w:lastRow="0" w:firstColumn="0" w:lastColumn="0" w:oddVBand="0" w:evenVBand="0" w:oddHBand="0" w:evenHBand="0" w:firstRowFirstColumn="0" w:firstRowLastColumn="0" w:lastRowFirstColumn="0" w:lastRowLastColumn="0"/>
+              <w:rPr>
+                <w:rFonts w:ascii="Book Antiqua" w:hAnsi="Book Antiqua" w:cs="Consolas"/>
+                <w:color w:val="000000"/>
+              </w:rPr>
+            </w:pPr>
+            <w:proofErr w:type="spellStart"/>
+            <w:proofErr w:type="gramStart"/>
+            <w:r>
+              <w:rPr>
+                <w:rFonts w:ascii="Book Antiqua" w:hAnsi="Book Antiqua" w:cs="Consolas"/>
+                <w:color w:val="000000"/>
+              </w:rPr>
+              <w:t>getUserAnswerIndex</w:t>
+            </w:r>
+            <w:proofErr w:type="spellEnd"/>
+            <w:r>
+              <w:rPr>
+                <w:rFonts w:ascii="Book Antiqua" w:hAnsi="Book Antiqua" w:cs="Consolas"/>
+                <w:color w:val="000000"/>
+              </w:rPr>
+              <w:t>(</w:t>
+            </w:r>
+            <w:proofErr w:type="gramEnd"/>
+            <w:r>
+              <w:rPr>
+                <w:rFonts w:ascii="Book Antiqua" w:hAnsi="Book Antiqua" w:cs="Consolas"/>
+                <w:color w:val="000000"/>
+              </w:rPr>
+              <w:t>)</w:t>
+            </w:r>
+          </w:p>
+        </w:tc>
+        <w:tc>
+          <w:tcPr>
+            <w:tcW w:w="1616" w:type="dxa"/>
+          </w:tcPr>
+          <w:p>
+            <w:pPr>
+              <w:spacing w:before="480"/>
+              <w:jc w:val="center"/>
+              <w:cnfStyle w:val="000000000000" w:firstRow="0" w:lastRow="0" w:firstColumn="0" w:lastColumn="0" w:oddVBand="0" w:evenVBand="0" w:oddHBand="0" w:evenHBand="0" w:firstRowFirstColumn="0" w:firstRowLastColumn="0" w:lastRowFirstColumn="0" w:lastRowLastColumn="0"/>
+              <w:rPr>
+                <w:rFonts w:ascii="Book Antiqua" w:hAnsi="Book Antiqua" w:cs="Times New Roman"/>
+              </w:rPr>
+            </w:pPr>
+            <w:r>
+              <w:rPr>
+                <w:rFonts w:ascii="Book Antiqua" w:hAnsi="Book Antiqua" w:cs="Times New Roman"/>
+              </w:rPr>
+              <w:t>int</w:t>
+            </w:r>
+          </w:p>
+        </w:tc>
+        <w:tc>
+          <w:tcPr>
+            <w:tcW w:w="1834" w:type="dxa"/>
+          </w:tcPr>
+          <w:p>
+            <w:pPr>
+              <w:spacing w:before="480"/>
+              <w:jc w:val="center"/>
+              <w:cnfStyle w:val="000000000000" w:firstRow="0" w:lastRow="0" w:firstColumn="0" w:lastColumn="0" w:oddVBand="0" w:evenVBand="0" w:oddHBand="0" w:evenHBand="0" w:firstRowFirstColumn="0" w:firstRowLastColumn="0" w:lastRowFirstColumn="0" w:lastRowLastColumn="0"/>
+              <w:rPr>
+                <w:rFonts w:ascii="Book Antiqua" w:hAnsi="Book Antiqua" w:cs="Times New Roman"/>
+              </w:rPr>
+            </w:pPr>
+            <w:r>
+              <w:rPr>
+                <w:rFonts w:ascii="Book Antiqua" w:hAnsi="Book Antiqua" w:cs="Times New Roman"/>
+              </w:rPr>
+              <w:t>-</w:t>
+            </w:r>
+          </w:p>
+        </w:tc>
+        <w:tc>
+          <w:tcPr>
+            <w:tcW w:w="1407" w:type="dxa"/>
+          </w:tcPr>
+          <w:p>
+            <w:pPr>
+              <w:jc w:val="center"/>
+              <w:cnfStyle w:val="000000000000" w:firstRow="0" w:lastRow="0" w:firstColumn="0" w:lastColumn="0" w:oddVBand="0" w:evenVBand="0" w:oddHBand="0" w:evenHBand="0" w:firstRowFirstColumn="0" w:firstRowLastColumn="0" w:lastRowFirstColumn="0" w:lastRowLastColumn="0"/>
+              <w:rPr>
+                <w:rFonts w:ascii="Book Antiqua" w:hAnsi="Book Antiqua" w:cs="Consolas"/>
+                <w:color w:val="000000" w:themeColor="text1"/>
+                <w:sz w:val="20"/>
+                <w:szCs w:val="20"/>
+              </w:rPr>
+            </w:pPr>
+            <w:r>
+              <w:rPr>
+                <w:rFonts w:ascii="Book Antiqua" w:hAnsi="Book Antiqua" w:cs="Consolas"/>
+                <w:color w:val="000000" w:themeColor="text1"/>
+                <w:sz w:val="20"/>
+                <w:szCs w:val="20"/>
+              </w:rPr>
+              <w:t>Function that converts input from radio buttons into indexes</w:t>
             </w:r>
           </w:p>
         </w:tc>
@@ -5678,7 +6465,7 @@
           <w:szCs w:val="40"/>
         </w:rPr>
       </w:pPr>
-      <w:bookmarkStart w:id="8" w:name="_Toc95689872"/>
+      <w:bookmarkStart w:id="8" w:name="_Toc95800544"/>
       <w:r>
         <w:rPr>
           <w:rFonts w:ascii="Times New Roman" w:hAnsi="Times New Roman" w:cs="Times New Roman"/>

</xml_diff>